<commit_message>
process report updated and a todo list for nextweek
</commit_message>
<xml_diff>
--- a/Word documents/Process-report.docx
+++ b/Word documents/Process-report.docx
@@ -2,6 +2,8 @@
 <file path=word/document.xml><?xml version="1.0" encoding="utf-8"?>
 <w:document xmlns:wpc="http://schemas.microsoft.com/office/word/2010/wordprocessingCanvas" xmlns:cx="http://schemas.microsoft.com/office/drawing/2014/chartex" xmlns:cx1="http://schemas.microsoft.com/office/drawing/2015/9/8/chartex" xmlns:cx2="http://schemas.microsoft.com/office/drawing/2015/10/21/chartex" xmlns:cx3="http://schemas.microsoft.com/office/drawing/2016/5/9/chartex" xmlns:cx4="http://schemas.microsoft.com/office/drawing/2016/5/10/chartex" xmlns:cx5="http://schemas.microsoft.com/office/drawing/2016/5/11/chartex" xmlns:cx6="http://schemas.microsoft.com/office/drawing/2016/5/12/chartex" xmlns:cx7="http://schemas.microsoft.com/office/drawing/2016/5/13/chartex" xmlns:cx8="http://schemas.microsoft.com/office/drawing/2016/5/14/chartex" xmlns:mc="http://schemas.openxmlformats.org/markup-compatibility/2006" xmlns:aink="http://schemas.microsoft.com/office/drawing/2016/ink" xmlns:am3d="http://schemas.microsoft.com/office/drawing/2017/model3d" xmlns:o="urn:schemas-microsoft-com:office:office" xmlns:r="http://schemas.openxmlformats.org/officeDocument/2006/relationships" xmlns:m="http://schemas.openxmlformats.org/officeDocument/2006/math" xmlns:v="urn:schemas-microsoft-com:vml" xmlns:wp14="http://schemas.microsoft.com/office/word/2010/wordprocessingDrawing" xmlns:wp="http://schemas.openxmlformats.org/drawingml/2006/wordprocessingDrawing" xmlns:w10="urn:schemas-microsoft-com:office:word" xmlns:w="http://schemas.openxmlformats.org/wordprocessingml/2006/main" xmlns:w14="http://schemas.microsoft.com/office/word/2010/wordml" xmlns:w15="http://schemas.microsoft.com/office/word/2012/wordml" xmlns:w16cid="http://schemas.microsoft.com/office/word/2016/wordml/cid" xmlns:w16se="http://schemas.microsoft.com/office/word/2015/wordml/symex" xmlns:wpg="http://schemas.microsoft.com/office/word/2010/wordprocessingGroup" xmlns:wpi="http://schemas.microsoft.com/office/word/2010/wordprocessingInk" xmlns:wne="http://schemas.microsoft.com/office/word/2006/wordml" xmlns:wps="http://schemas.microsoft.com/office/word/2010/wordprocessingShape" mc:Ignorable="w14 w15 w16se w16cid wp14">
   <w:body>
+    <w:bookmarkStart w:id="0" w:name="_GoBack"/>
+    <w:bookmarkEnd w:id="0"/>
     <w:p>
       <w:pPr>
         <w:tabs>
@@ -1852,7 +1854,6 @@
                                 <w:szCs w:val="40"/>
                               </w:rPr>
                             </w:pPr>
-                            <w:proofErr w:type="gramStart"/>
                             <w:r>
                               <w:rPr>
                                 <w:rStyle w:val="sowc"/>
@@ -1861,18 +1862,7 @@
                                 <w:sz w:val="40"/>
                                 <w:szCs w:val="40"/>
                               </w:rPr>
-                              <w:t>Version :</w:t>
-                            </w:r>
-                            <w:proofErr w:type="gramEnd"/>
-                            <w:r>
-                              <w:rPr>
-                                <w:rStyle w:val="sowc"/>
-                                <w:b/>
-                                <w:color w:val="FFFFFF" w:themeColor="background1"/>
-                                <w:sz w:val="40"/>
-                                <w:szCs w:val="40"/>
-                              </w:rPr>
-                              <w:t xml:space="preserve"> 0.8</w:t>
+                              <w:t>Version : 0.8</w:t>
                             </w:r>
                           </w:p>
                         </w:txbxContent>
@@ -2211,7 +2201,6 @@
                           <w:szCs w:val="40"/>
                         </w:rPr>
                       </w:pPr>
-                      <w:proofErr w:type="gramStart"/>
                       <w:r>
                         <w:rPr>
                           <w:rStyle w:val="sowc"/>
@@ -2220,18 +2209,7 @@
                           <w:sz w:val="40"/>
                           <w:szCs w:val="40"/>
                         </w:rPr>
-                        <w:t>Version :</w:t>
-                      </w:r>
-                      <w:proofErr w:type="gramEnd"/>
-                      <w:r>
-                        <w:rPr>
-                          <w:rStyle w:val="sowc"/>
-                          <w:b/>
-                          <w:color w:val="FFFFFF" w:themeColor="background1"/>
-                          <w:sz w:val="40"/>
-                          <w:szCs w:val="40"/>
-                        </w:rPr>
-                        <w:t xml:space="preserve"> 0.8</w:t>
+                        <w:t>Version : 0.8</w:t>
                       </w:r>
                     </w:p>
                   </w:txbxContent>
@@ -4687,13 +4665,13 @@
         <w:pStyle w:val="Heading1"/>
         <w:jc w:val="center"/>
       </w:pPr>
-      <w:bookmarkStart w:id="0" w:name="_Toc4701275"/>
-      <w:bookmarkStart w:id="1" w:name="_Hlk4700901"/>
+      <w:bookmarkStart w:id="1" w:name="_Toc4701275"/>
       <w:bookmarkStart w:id="2" w:name="_Toc9337594"/>
+      <w:bookmarkStart w:id="3" w:name="_Hlk4700901"/>
       <w:r>
         <w:t>Revision history</w:t>
       </w:r>
-      <w:bookmarkEnd w:id="0"/>
+      <w:bookmarkEnd w:id="1"/>
       <w:bookmarkEnd w:id="2"/>
     </w:p>
     <w:p>
@@ -4961,7 +4939,7 @@
           </w:p>
         </w:tc>
       </w:tr>
-      <w:bookmarkEnd w:id="1"/>
+      <w:bookmarkEnd w:id="3"/>
     </w:tbl>
     <w:p>
       <w:pPr>
@@ -5087,7 +5065,7 @@
         </w:numPr>
         <w:ind w:left="0" w:firstLine="0"/>
       </w:pPr>
-      <w:bookmarkStart w:id="3" w:name="_Toc9337595"/>
+      <w:bookmarkStart w:id="4" w:name="_Toc9337595"/>
       <w:r>
         <w:t>Week</w:t>
       </w:r>
@@ -5097,7 +5075,7 @@
       <w:r>
         <w:t>1</w:t>
       </w:r>
-      <w:bookmarkEnd w:id="3"/>
+      <w:bookmarkEnd w:id="4"/>
     </w:p>
     <w:p>
       <w:pPr>
@@ -5341,13 +5319,8 @@
         <w:ind w:left="0" w:firstLine="0"/>
       </w:pPr>
       <w:r>
-        <w:t xml:space="preserve"> Who did </w:t>
-      </w:r>
-      <w:proofErr w:type="gramStart"/>
-      <w:r>
-        <w:t>what</w:t>
-      </w:r>
-      <w:proofErr w:type="gramEnd"/>
+        <w:t xml:space="preserve"> Who did what</w:t>
+      </w:r>
     </w:p>
     <w:p/>
     <w:tbl>
@@ -5391,13 +5364,8 @@
           </w:tcPr>
           <w:p>
             <w:r>
-              <w:t xml:space="preserve">Maria </w:t>
-            </w:r>
-            <w:proofErr w:type="spellStart"/>
-            <w:r>
-              <w:t>Khovanskaya</w:t>
-            </w:r>
-            <w:proofErr w:type="spellEnd"/>
+              <w:t>Maria Khovanskaya</w:t>
+            </w:r>
           </w:p>
         </w:tc>
         <w:tc>
@@ -5537,13 +5505,8 @@
           </w:tcPr>
           <w:p>
             <w:r>
-              <w:t xml:space="preserve">Martin </w:t>
-            </w:r>
-            <w:proofErr w:type="spellStart"/>
-            <w:r>
-              <w:t>Grigorov</w:t>
-            </w:r>
-            <w:proofErr w:type="spellEnd"/>
+              <w:t>Martin Grigorov</w:t>
+            </w:r>
           </w:p>
         </w:tc>
         <w:tc>
@@ -5600,14 +5563,14 @@
         </w:numPr>
         <w:ind w:left="0" w:firstLine="0"/>
       </w:pPr>
-      <w:bookmarkStart w:id="4" w:name="_Toc9337596"/>
+      <w:bookmarkStart w:id="5" w:name="_Toc9337596"/>
       <w:r>
         <w:t xml:space="preserve">Week </w:t>
       </w:r>
       <w:r>
         <w:t>2</w:t>
       </w:r>
-      <w:bookmarkEnd w:id="4"/>
+      <w:bookmarkEnd w:id="5"/>
     </w:p>
     <w:p>
       <w:pPr>
@@ -5853,13 +5816,8 @@
         <w:ind w:left="0" w:firstLine="0"/>
       </w:pPr>
       <w:r>
-        <w:t xml:space="preserve"> Who did </w:t>
-      </w:r>
-      <w:proofErr w:type="gramStart"/>
-      <w:r>
-        <w:t>what</w:t>
-      </w:r>
-      <w:proofErr w:type="gramEnd"/>
+        <w:t xml:space="preserve"> Who did what</w:t>
+      </w:r>
     </w:p>
     <w:p>
       <w:pPr>
@@ -5908,13 +5866,8 @@
           <w:p>
             <w:r>
               <w:lastRenderedPageBreak/>
-              <w:t xml:space="preserve">Maria </w:t>
-            </w:r>
-            <w:proofErr w:type="spellStart"/>
-            <w:r>
-              <w:t>Khovanskaya</w:t>
-            </w:r>
-            <w:proofErr w:type="spellEnd"/>
+              <w:t>Maria Khovanskaya</w:t>
+            </w:r>
           </w:p>
         </w:tc>
         <w:tc>
@@ -6006,13 +5959,8 @@
           </w:tcPr>
           <w:p>
             <w:r>
-              <w:t xml:space="preserve">Martin </w:t>
-            </w:r>
-            <w:proofErr w:type="spellStart"/>
-            <w:r>
-              <w:t>Grigorov</w:t>
-            </w:r>
-            <w:proofErr w:type="spellEnd"/>
+              <w:t>Martin Grigorov</w:t>
+            </w:r>
           </w:p>
         </w:tc>
         <w:tc>
@@ -6058,14 +6006,14 @@
         </w:numPr>
         <w:ind w:left="0" w:firstLine="0"/>
       </w:pPr>
-      <w:bookmarkStart w:id="5" w:name="_Toc9337597"/>
+      <w:bookmarkStart w:id="6" w:name="_Toc9337597"/>
       <w:r>
         <w:t xml:space="preserve">Week </w:t>
       </w:r>
       <w:r>
         <w:t>3</w:t>
       </w:r>
-      <w:bookmarkEnd w:id="5"/>
+      <w:bookmarkEnd w:id="6"/>
     </w:p>
     <w:p>
       <w:pPr>
@@ -6269,16 +6217,8 @@
         <w:rPr>
           <w:color w:val="000000" w:themeColor="text1"/>
         </w:rPr>
-        <w:t xml:space="preserve"> Who did </w:t>
-      </w:r>
-      <w:proofErr w:type="gramStart"/>
-      <w:r>
-        <w:rPr>
-          <w:color w:val="000000" w:themeColor="text1"/>
-        </w:rPr>
-        <w:t>what</w:t>
-      </w:r>
-      <w:proofErr w:type="gramEnd"/>
+        <w:t xml:space="preserve"> Who did what</w:t>
+      </w:r>
     </w:p>
     <w:p>
       <w:pPr>
@@ -6345,23 +6285,7 @@
           <w:b/>
           <w:color w:val="000000" w:themeColor="text1"/>
         </w:rPr>
-        <w:t xml:space="preserve">Martin </w:t>
-      </w:r>
-      <w:proofErr w:type="spellStart"/>
-      <w:r>
-        <w:rPr>
-          <w:b/>
-          <w:color w:val="000000" w:themeColor="text1"/>
-        </w:rPr>
-        <w:t>Grigorov</w:t>
-      </w:r>
-      <w:proofErr w:type="spellEnd"/>
-      <w:r>
-        <w:rPr>
-          <w:b/>
-          <w:color w:val="000000" w:themeColor="text1"/>
-        </w:rPr>
-        <w:t>:</w:t>
+        <w:t>Martin Grigorov:</w:t>
       </w:r>
     </w:p>
     <w:p>
@@ -6375,21 +6299,7 @@
         <w:rPr>
           <w:color w:val="000000" w:themeColor="text1"/>
         </w:rPr>
-        <w:t xml:space="preserve">This week I was the group secretary. I took notes of the meeting. I started the list of our tasks, but </w:t>
-      </w:r>
-      <w:proofErr w:type="spellStart"/>
-      <w:r>
-        <w:rPr>
-          <w:color w:val="000000" w:themeColor="text1"/>
-        </w:rPr>
-        <w:t>i</w:t>
-      </w:r>
-      <w:proofErr w:type="spellEnd"/>
-      <w:r>
-        <w:rPr>
-          <w:color w:val="000000" w:themeColor="text1"/>
-        </w:rPr>
-        <w:t xml:space="preserve"> did mostly the first block. And it is not quite complete, because we have not discussed as a group who will do what.</w:t>
+        <w:t>This week I was the group secretary. I took notes of the meeting. I started the list of our tasks, but i did mostly the first block. And it is not quite complete, because we have not discussed as a group who will do what.</w:t>
       </w:r>
     </w:p>
     <w:p>
@@ -6457,23 +6367,7 @@
           <w:b/>
           <w:color w:val="000000" w:themeColor="text1"/>
         </w:rPr>
-        <w:t xml:space="preserve">Maria </w:t>
-      </w:r>
-      <w:proofErr w:type="spellStart"/>
-      <w:r>
-        <w:rPr>
-          <w:b/>
-          <w:color w:val="000000" w:themeColor="text1"/>
-        </w:rPr>
-        <w:t>Khovanskaya</w:t>
-      </w:r>
-      <w:proofErr w:type="spellEnd"/>
-      <w:r>
-        <w:rPr>
-          <w:b/>
-          <w:color w:val="000000" w:themeColor="text1"/>
-        </w:rPr>
-        <w:t>:</w:t>
+        <w:t>Maria Khovanskaya:</w:t>
       </w:r>
     </w:p>
     <w:p>
@@ -6521,7 +6415,7 @@
           <w:color w:val="000000" w:themeColor="text1"/>
         </w:rPr>
       </w:pPr>
-      <w:bookmarkStart w:id="6" w:name="_Toc9337598"/>
+      <w:bookmarkStart w:id="7" w:name="_Toc9337598"/>
       <w:r>
         <w:rPr>
           <w:color w:val="000000" w:themeColor="text1"/>
@@ -6535,7 +6429,7 @@
         </w:rPr>
         <w:t>4</w:t>
       </w:r>
-      <w:bookmarkEnd w:id="6"/>
+      <w:bookmarkEnd w:id="7"/>
     </w:p>
     <w:p>
       <w:pPr>
@@ -7185,16 +7079,8 @@
         <w:rPr>
           <w:color w:val="000000" w:themeColor="text1"/>
         </w:rPr>
-        <w:t xml:space="preserve"> Who did </w:t>
-      </w:r>
-      <w:proofErr w:type="gramStart"/>
-      <w:r>
-        <w:rPr>
-          <w:color w:val="000000" w:themeColor="text1"/>
-        </w:rPr>
-        <w:t>what</w:t>
-      </w:r>
-      <w:proofErr w:type="gramEnd"/>
+        <w:t xml:space="preserve"> Who did what</w:t>
+      </w:r>
     </w:p>
     <w:p>
       <w:pPr>
@@ -7251,21 +7137,7 @@
         <w:rPr>
           <w:color w:val="000000" w:themeColor="text1"/>
         </w:rPr>
-        <w:t xml:space="preserve">After learning a </w:t>
-      </w:r>
-      <w:proofErr w:type="gramStart"/>
-      <w:r>
-        <w:rPr>
-          <w:color w:val="000000" w:themeColor="text1"/>
-        </w:rPr>
-        <w:t>bit</w:t>
-      </w:r>
-      <w:proofErr w:type="gramEnd"/>
-      <w:r>
-        <w:rPr>
-          <w:color w:val="000000" w:themeColor="text1"/>
-        </w:rPr>
-        <w:t xml:space="preserve"> I started remaking the GUIs with WPF. </w:t>
+        <w:t xml:space="preserve">After learning a bit I started remaking the GUIs with WPF. </w:t>
       </w:r>
       <w:r>
         <w:rPr>
@@ -7295,23 +7167,7 @@
           <w:b/>
           <w:color w:val="000000" w:themeColor="text1"/>
         </w:rPr>
-        <w:t xml:space="preserve">Martin </w:t>
-      </w:r>
-      <w:proofErr w:type="spellStart"/>
-      <w:r>
-        <w:rPr>
-          <w:b/>
-          <w:color w:val="000000" w:themeColor="text1"/>
-        </w:rPr>
-        <w:t>Grigorov</w:t>
-      </w:r>
-      <w:proofErr w:type="spellEnd"/>
-      <w:r>
-        <w:rPr>
-          <w:b/>
-          <w:color w:val="000000" w:themeColor="text1"/>
-        </w:rPr>
-        <w:t>:</w:t>
+        <w:t>Martin Grigorov:</w:t>
       </w:r>
     </w:p>
     <w:p>
@@ -7399,23 +7255,7 @@
           <w:b/>
           <w:color w:val="000000" w:themeColor="text1"/>
         </w:rPr>
-        <w:t xml:space="preserve">Maria </w:t>
-      </w:r>
-      <w:proofErr w:type="spellStart"/>
-      <w:r>
-        <w:rPr>
-          <w:b/>
-          <w:color w:val="000000" w:themeColor="text1"/>
-        </w:rPr>
-        <w:t>Khovanskaya</w:t>
-      </w:r>
-      <w:proofErr w:type="spellEnd"/>
-      <w:r>
-        <w:rPr>
-          <w:b/>
-          <w:color w:val="000000" w:themeColor="text1"/>
-        </w:rPr>
-        <w:t>:</w:t>
+        <w:t>Maria Khovanskaya:</w:t>
       </w:r>
     </w:p>
     <w:p>
@@ -7480,7 +7320,7 @@
           <w:color w:val="000000" w:themeColor="text1"/>
         </w:rPr>
       </w:pPr>
-      <w:bookmarkStart w:id="7" w:name="_Toc9337599"/>
+      <w:bookmarkStart w:id="8" w:name="_Toc9337599"/>
       <w:r>
         <w:rPr>
           <w:color w:val="000000" w:themeColor="text1"/>
@@ -7493,7 +7333,7 @@
         </w:rPr>
         <w:t>5</w:t>
       </w:r>
-      <w:bookmarkEnd w:id="7"/>
+      <w:bookmarkEnd w:id="8"/>
     </w:p>
     <w:p>
       <w:pPr>
@@ -7638,16 +7478,8 @@
               <w:rPr>
                 <w:color w:val="000000" w:themeColor="text1"/>
               </w:rPr>
-              <w:t xml:space="preserve"> </w:t>
-            </w:r>
-            <w:proofErr w:type="gramStart"/>
-            <w:r>
-              <w:rPr>
-                <w:color w:val="000000" w:themeColor="text1"/>
-              </w:rPr>
-              <w:t>of  March</w:t>
-            </w:r>
-            <w:proofErr w:type="gramEnd"/>
+              <w:t xml:space="preserve"> of  March</w:t>
+            </w:r>
           </w:p>
         </w:tc>
         <w:tc>
@@ -8169,16 +8001,8 @@
         <w:rPr>
           <w:color w:val="000000" w:themeColor="text1"/>
         </w:rPr>
-        <w:t xml:space="preserve"> Who did </w:t>
-      </w:r>
-      <w:proofErr w:type="gramStart"/>
-      <w:r>
-        <w:rPr>
-          <w:color w:val="000000" w:themeColor="text1"/>
-        </w:rPr>
-        <w:t>what</w:t>
-      </w:r>
-      <w:proofErr w:type="gramEnd"/>
+        <w:t xml:space="preserve"> Who did what</w:t>
+      </w:r>
     </w:p>
     <w:p>
       <w:pPr>
@@ -8226,21 +8050,7 @@
         <w:rPr>
           <w:color w:val="000000" w:themeColor="text1"/>
         </w:rPr>
-        <w:t xml:space="preserve">This week I worked the GUIs of the applications. I continued remaking the first designs of the GUIs and I also updated the setup document because we taught of more features and </w:t>
-      </w:r>
-      <w:proofErr w:type="gramStart"/>
-      <w:r>
-        <w:rPr>
-          <w:color w:val="000000" w:themeColor="text1"/>
-        </w:rPr>
-        <w:t>a</w:t>
-      </w:r>
-      <w:proofErr w:type="gramEnd"/>
-      <w:r>
-        <w:rPr>
-          <w:color w:val="000000" w:themeColor="text1"/>
-        </w:rPr>
-        <w:t xml:space="preserve"> extra application.</w:t>
+        <w:t>This week I worked the GUIs of the applications. I continued remaking the first designs of the GUIs and I also updated the setup document because we taught of more features and a extra application.</w:t>
       </w:r>
     </w:p>
     <w:p>
@@ -8266,23 +8076,7 @@
           <w:b/>
           <w:color w:val="000000" w:themeColor="text1"/>
         </w:rPr>
-        <w:t xml:space="preserve">Martin </w:t>
-      </w:r>
-      <w:proofErr w:type="spellStart"/>
-      <w:r>
-        <w:rPr>
-          <w:b/>
-          <w:color w:val="000000" w:themeColor="text1"/>
-        </w:rPr>
-        <w:t>Grigorov</w:t>
-      </w:r>
-      <w:proofErr w:type="spellEnd"/>
-      <w:r>
-        <w:rPr>
-          <w:b/>
-          <w:color w:val="000000" w:themeColor="text1"/>
-        </w:rPr>
-        <w:t>:</w:t>
+        <w:t>Martin Grigorov:</w:t>
       </w:r>
     </w:p>
     <w:p>
@@ -8362,23 +8156,7 @@
           <w:b/>
           <w:color w:val="000000" w:themeColor="text1"/>
         </w:rPr>
-        <w:t xml:space="preserve">Maria </w:t>
-      </w:r>
-      <w:proofErr w:type="spellStart"/>
-      <w:r>
-        <w:rPr>
-          <w:b/>
-          <w:color w:val="000000" w:themeColor="text1"/>
-        </w:rPr>
-        <w:t>Khovanskaya</w:t>
-      </w:r>
-      <w:proofErr w:type="spellEnd"/>
-      <w:r>
-        <w:rPr>
-          <w:b/>
-          <w:color w:val="000000" w:themeColor="text1"/>
-        </w:rPr>
-        <w:t>:</w:t>
+        <w:t>Maria Khovanskaya:</w:t>
       </w:r>
     </w:p>
     <w:p>
@@ -8456,14 +8234,14 @@
         </w:numPr>
         <w:ind w:left="0" w:firstLine="0"/>
       </w:pPr>
-      <w:bookmarkStart w:id="8" w:name="_Toc9337600"/>
+      <w:bookmarkStart w:id="9" w:name="_Toc9337600"/>
       <w:r>
         <w:t xml:space="preserve">Week </w:t>
       </w:r>
       <w:r>
         <w:t>6</w:t>
       </w:r>
-      <w:bookmarkEnd w:id="8"/>
+      <w:bookmarkEnd w:id="9"/>
     </w:p>
     <w:p>
       <w:pPr>
@@ -8605,16 +8383,8 @@
               <w:rPr>
                 <w:color w:val="000000" w:themeColor="text1"/>
               </w:rPr>
-              <w:t xml:space="preserve"> </w:t>
-            </w:r>
-            <w:proofErr w:type="gramStart"/>
-            <w:r>
-              <w:rPr>
-                <w:color w:val="000000" w:themeColor="text1"/>
-              </w:rPr>
-              <w:t>of  March</w:t>
-            </w:r>
-            <w:proofErr w:type="gramEnd"/>
+              <w:t xml:space="preserve"> of  March</w:t>
+            </w:r>
           </w:p>
         </w:tc>
         <w:tc>
@@ -9015,13 +8785,8 @@
         <w:ind w:left="0" w:firstLine="0"/>
       </w:pPr>
       <w:r>
-        <w:t xml:space="preserve"> Who did </w:t>
-      </w:r>
-      <w:proofErr w:type="gramStart"/>
-      <w:r>
-        <w:t>what</w:t>
-      </w:r>
-      <w:proofErr w:type="gramEnd"/>
+        <w:t xml:space="preserve"> Who did what</w:t>
+      </w:r>
     </w:p>
     <w:p>
       <w:pPr>
@@ -9123,23 +8888,7 @@
           <w:b/>
           <w:color w:val="000000" w:themeColor="text1"/>
         </w:rPr>
-        <w:t xml:space="preserve">Martin </w:t>
-      </w:r>
-      <w:proofErr w:type="spellStart"/>
-      <w:r>
-        <w:rPr>
-          <w:b/>
-          <w:color w:val="000000" w:themeColor="text1"/>
-        </w:rPr>
-        <w:t>Grigorov</w:t>
-      </w:r>
-      <w:proofErr w:type="spellEnd"/>
-      <w:r>
-        <w:rPr>
-          <w:b/>
-          <w:color w:val="000000" w:themeColor="text1"/>
-        </w:rPr>
-        <w:t>:</w:t>
+        <w:t>Martin Grigorov:</w:t>
       </w:r>
     </w:p>
     <w:p>
@@ -9231,23 +8980,7 @@
           <w:b/>
           <w:color w:val="000000" w:themeColor="text1"/>
         </w:rPr>
-        <w:t xml:space="preserve">Maria </w:t>
-      </w:r>
-      <w:proofErr w:type="spellStart"/>
-      <w:r>
-        <w:rPr>
-          <w:b/>
-          <w:color w:val="000000" w:themeColor="text1"/>
-        </w:rPr>
-        <w:t>Khovanskaya</w:t>
-      </w:r>
-      <w:proofErr w:type="spellEnd"/>
-      <w:r>
-        <w:rPr>
-          <w:b/>
-          <w:color w:val="000000" w:themeColor="text1"/>
-        </w:rPr>
-        <w:t>:</w:t>
+        <w:t>Maria Khovanskaya:</w:t>
       </w:r>
     </w:p>
     <w:p>
@@ -9350,14 +9083,14 @@
         </w:numPr>
         <w:ind w:left="0" w:firstLine="0"/>
       </w:pPr>
-      <w:bookmarkStart w:id="9" w:name="_Toc9337601"/>
+      <w:bookmarkStart w:id="10" w:name="_Toc9337601"/>
       <w:r>
         <w:t xml:space="preserve">Week </w:t>
       </w:r>
       <w:r>
         <w:t>7</w:t>
       </w:r>
-      <w:bookmarkEnd w:id="9"/>
+      <w:bookmarkEnd w:id="10"/>
     </w:p>
     <w:p>
       <w:pPr>
@@ -9488,16 +9221,8 @@
               <w:rPr>
                 <w:color w:val="000000" w:themeColor="text1"/>
               </w:rPr>
-              <w:t xml:space="preserve"> </w:t>
-            </w:r>
-            <w:proofErr w:type="gramStart"/>
-            <w:r>
-              <w:rPr>
-                <w:color w:val="000000" w:themeColor="text1"/>
-              </w:rPr>
-              <w:t>of  March</w:t>
-            </w:r>
-            <w:proofErr w:type="gramEnd"/>
+              <w:t xml:space="preserve"> of  March</w:t>
+            </w:r>
           </w:p>
         </w:tc>
         <w:tc>
@@ -9976,13 +9701,8 @@
         <w:ind w:left="0" w:firstLine="0"/>
       </w:pPr>
       <w:r>
-        <w:t xml:space="preserve"> Who did </w:t>
-      </w:r>
-      <w:proofErr w:type="gramStart"/>
-      <w:r>
-        <w:t>what</w:t>
-      </w:r>
-      <w:proofErr w:type="gramEnd"/>
+        <w:t xml:space="preserve"> Who did what</w:t>
+      </w:r>
     </w:p>
     <w:p>
       <w:pPr>
@@ -10007,7 +9727,7 @@
           <w:color w:val="000000" w:themeColor="text1"/>
         </w:rPr>
       </w:pPr>
-      <w:bookmarkStart w:id="10" w:name="_Hlk6921704"/>
+      <w:bookmarkStart w:id="11" w:name="_Hlk6921704"/>
       <w:r>
         <w:rPr>
           <w:b/>
@@ -10086,23 +9806,7 @@
           <w:b/>
           <w:color w:val="000000" w:themeColor="text1"/>
         </w:rPr>
-        <w:t xml:space="preserve">Martin </w:t>
-      </w:r>
-      <w:proofErr w:type="spellStart"/>
-      <w:r>
-        <w:rPr>
-          <w:b/>
-          <w:color w:val="000000" w:themeColor="text1"/>
-        </w:rPr>
-        <w:t>Grigorov</w:t>
-      </w:r>
-      <w:proofErr w:type="spellEnd"/>
-      <w:r>
-        <w:rPr>
-          <w:b/>
-          <w:color w:val="000000" w:themeColor="text1"/>
-        </w:rPr>
-        <w:t>:</w:t>
+        <w:t>Martin Grigorov:</w:t>
       </w:r>
     </w:p>
     <w:p>
@@ -10117,21 +9821,7 @@
         <w:rPr>
           <w:color w:val="000000" w:themeColor="text1"/>
         </w:rPr>
-        <w:t xml:space="preserve">I worked with </w:t>
-      </w:r>
-      <w:proofErr w:type="gramStart"/>
-      <w:r>
-        <w:rPr>
-          <w:color w:val="000000" w:themeColor="text1"/>
-        </w:rPr>
-        <w:t>agenda’s</w:t>
-      </w:r>
-      <w:proofErr w:type="gramEnd"/>
-      <w:r>
-        <w:rPr>
-          <w:color w:val="000000" w:themeColor="text1"/>
-        </w:rPr>
-        <w:t xml:space="preserve"> of meeting and finalizing documents, adding logos and all the </w:t>
+        <w:t xml:space="preserve">I worked with agenda’s of meeting and finalizing documents, adding logos and all the </w:t>
       </w:r>
       <w:r>
         <w:rPr>
@@ -10222,23 +9912,7 @@
           <w:b/>
           <w:color w:val="000000" w:themeColor="text1"/>
         </w:rPr>
-        <w:t xml:space="preserve">Maria </w:t>
-      </w:r>
-      <w:proofErr w:type="spellStart"/>
-      <w:r>
-        <w:rPr>
-          <w:b/>
-          <w:color w:val="000000" w:themeColor="text1"/>
-        </w:rPr>
-        <w:t>Khovanskaya</w:t>
-      </w:r>
-      <w:proofErr w:type="spellEnd"/>
-      <w:r>
-        <w:rPr>
-          <w:b/>
-          <w:color w:val="000000" w:themeColor="text1"/>
-        </w:rPr>
-        <w:t>:</w:t>
+        <w:t>Maria Khovanskaya:</w:t>
       </w:r>
     </w:p>
     <w:p>
@@ -10331,8 +10005,8 @@
         </w:numPr>
         <w:ind w:left="0" w:firstLine="0"/>
       </w:pPr>
-      <w:bookmarkStart w:id="11" w:name="_Toc9337602"/>
-      <w:bookmarkEnd w:id="10"/>
+      <w:bookmarkStart w:id="12" w:name="_Toc9337602"/>
+      <w:bookmarkEnd w:id="11"/>
       <w:r>
         <w:t xml:space="preserve">Week </w:t>
       </w:r>
@@ -10342,7 +10016,7 @@
       <w:r>
         <w:t xml:space="preserve"> – Exam week</w:t>
       </w:r>
-      <w:bookmarkEnd w:id="11"/>
+      <w:bookmarkEnd w:id="12"/>
     </w:p>
     <w:p>
       <w:pPr>
@@ -10363,7 +10037,7 @@
         </w:numPr>
         <w:ind w:left="0" w:firstLine="0"/>
       </w:pPr>
-      <w:bookmarkStart w:id="12" w:name="_Toc9337603"/>
+      <w:bookmarkStart w:id="13" w:name="_Toc9337603"/>
       <w:r>
         <w:t xml:space="preserve">Week </w:t>
       </w:r>
@@ -10373,7 +10047,7 @@
       <w:r>
         <w:t xml:space="preserve"> – Exam week</w:t>
       </w:r>
-      <w:bookmarkEnd w:id="12"/>
+      <w:bookmarkEnd w:id="13"/>
     </w:p>
     <w:p>
       <w:pPr>
@@ -10428,7 +10102,7 @@
         </w:numPr>
         <w:ind w:left="0" w:firstLine="0"/>
       </w:pPr>
-      <w:bookmarkStart w:id="13" w:name="_Toc9337604"/>
+      <w:bookmarkStart w:id="14" w:name="_Toc9337604"/>
       <w:r>
         <w:lastRenderedPageBreak/>
         <w:t xml:space="preserve">Week </w:t>
@@ -10436,7 +10110,7 @@
       <w:r>
         <w:t>10</w:t>
       </w:r>
-      <w:bookmarkEnd w:id="13"/>
+      <w:bookmarkEnd w:id="14"/>
     </w:p>
     <w:p>
       <w:pPr>
@@ -11012,13 +10686,8 @@
         <w:ind w:left="0" w:firstLine="0"/>
       </w:pPr>
       <w:r>
-        <w:t xml:space="preserve"> Who did </w:t>
-      </w:r>
-      <w:proofErr w:type="gramStart"/>
-      <w:r>
-        <w:t>what</w:t>
-      </w:r>
-      <w:proofErr w:type="gramEnd"/>
+        <w:t xml:space="preserve"> Who did what</w:t>
+      </w:r>
     </w:p>
     <w:p>
       <w:pPr>
@@ -11036,23 +10705,7 @@
           <w:b/>
           <w:color w:val="000000" w:themeColor="text1"/>
         </w:rPr>
-        <w:t xml:space="preserve">David </w:t>
-      </w:r>
-      <w:proofErr w:type="spellStart"/>
-      <w:r>
-        <w:rPr>
-          <w:b/>
-          <w:color w:val="000000" w:themeColor="text1"/>
-        </w:rPr>
-        <w:t>Hooi</w:t>
-      </w:r>
-      <w:proofErr w:type="spellEnd"/>
-      <w:r>
-        <w:rPr>
-          <w:b/>
-          <w:color w:val="000000" w:themeColor="text1"/>
-        </w:rPr>
-        <w:t>:</w:t>
+        <w:t>David Hooi:</w:t>
       </w:r>
     </w:p>
     <w:p>
@@ -11079,49 +10732,7 @@
         <w:rPr>
           <w:color w:val="000000" w:themeColor="text1"/>
         </w:rPr>
-        <w:t xml:space="preserve"> </w:t>
-      </w:r>
-      <w:proofErr w:type="spellStart"/>
-      <w:r>
-        <w:rPr>
-          <w:color w:val="000000" w:themeColor="text1"/>
-        </w:rPr>
-        <w:t>i</w:t>
-      </w:r>
-      <w:proofErr w:type="spellEnd"/>
-      <w:r>
-        <w:rPr>
-          <w:color w:val="000000" w:themeColor="text1"/>
-        </w:rPr>
-        <w:t xml:space="preserve"> learned how to code using </w:t>
-      </w:r>
-      <w:proofErr w:type="spellStart"/>
-      <w:r>
-        <w:rPr>
-          <w:color w:val="000000" w:themeColor="text1"/>
-        </w:rPr>
-        <w:t>viewmodels</w:t>
-      </w:r>
-      <w:proofErr w:type="spellEnd"/>
-      <w:r>
-        <w:rPr>
-          <w:color w:val="000000" w:themeColor="text1"/>
-        </w:rPr>
-        <w:t xml:space="preserve"> and models. I also started using Commands. I implemented </w:t>
-      </w:r>
-      <w:proofErr w:type="spellStart"/>
-      <w:r>
-        <w:rPr>
-          <w:color w:val="000000" w:themeColor="text1"/>
-        </w:rPr>
-        <w:t>logining</w:t>
-      </w:r>
-      <w:proofErr w:type="spellEnd"/>
-      <w:r>
-        <w:rPr>
-          <w:color w:val="000000" w:themeColor="text1"/>
-        </w:rPr>
-        <w:t xml:space="preserve"> in the applications and uploaded the database to the server.</w:t>
+        <w:t xml:space="preserve"> i learned how to code using viewmodels and models. I also started using Commands. I implemented logining in the applications and uploaded the database to the server.</w:t>
       </w:r>
     </w:p>
     <w:p>
@@ -11136,23 +10747,7 @@
           <w:b/>
           <w:color w:val="000000" w:themeColor="text1"/>
         </w:rPr>
-        <w:t xml:space="preserve">Martin </w:t>
-      </w:r>
-      <w:proofErr w:type="spellStart"/>
-      <w:r>
-        <w:rPr>
-          <w:b/>
-          <w:color w:val="000000" w:themeColor="text1"/>
-        </w:rPr>
-        <w:t>Grigorov</w:t>
-      </w:r>
-      <w:proofErr w:type="spellEnd"/>
-      <w:r>
-        <w:rPr>
-          <w:b/>
-          <w:color w:val="000000" w:themeColor="text1"/>
-        </w:rPr>
-        <w:t>:</w:t>
+        <w:t>Martin Grigorov:</w:t>
       </w:r>
     </w:p>
     <w:p>
@@ -11215,17 +10810,8 @@
           <w:b/>
           <w:color w:val="000000" w:themeColor="text1"/>
         </w:rPr>
-        <w:t xml:space="preserve">Maria </w:t>
-      </w:r>
-      <w:proofErr w:type="spellStart"/>
-      <w:r>
-        <w:rPr>
-          <w:b/>
-          <w:color w:val="000000" w:themeColor="text1"/>
-        </w:rPr>
-        <w:t>Khovanskaya</w:t>
-      </w:r>
-      <w:proofErr w:type="spellEnd"/>
+        <w:t>Maria Khovanskaya</w:t>
+      </w:r>
       <w:r>
         <w:rPr>
           <w:b/>
@@ -11376,14 +10962,14 @@
         </w:numPr>
         <w:ind w:left="0" w:firstLine="0"/>
       </w:pPr>
-      <w:bookmarkStart w:id="14" w:name="_Toc9337605"/>
+      <w:bookmarkStart w:id="15" w:name="_Toc9337605"/>
       <w:r>
         <w:t>Week 1</w:t>
       </w:r>
       <w:r>
         <w:t>1</w:t>
       </w:r>
-      <w:bookmarkEnd w:id="14"/>
+      <w:bookmarkEnd w:id="15"/>
     </w:p>
     <w:p>
       <w:pPr>
@@ -11514,14 +11100,7 @@
               <w:rPr>
                 <w:color w:val="000000" w:themeColor="text1"/>
               </w:rPr>
-              <w:t xml:space="preserve"> </w:t>
-            </w:r>
-            <w:proofErr w:type="gramStart"/>
-            <w:r>
-              <w:rPr>
-                <w:color w:val="000000" w:themeColor="text1"/>
-              </w:rPr>
-              <w:t xml:space="preserve">of  </w:t>
+              <w:t xml:space="preserve"> of  </w:t>
             </w:r>
             <w:r>
               <w:rPr>
@@ -11529,7 +11108,6 @@
               </w:rPr>
               <w:t>April</w:t>
             </w:r>
-            <w:proofErr w:type="gramEnd"/>
           </w:p>
         </w:tc>
         <w:tc>
@@ -11608,13 +11186,7 @@
               <w:rPr>
                 <w:color w:val="000000" w:themeColor="text1"/>
               </w:rPr>
-              <w:t>2</w:t>
-            </w:r>
-            <w:r>
-              <w:rPr>
-                <w:color w:val="000000" w:themeColor="text1"/>
-              </w:rPr>
-              <w:t>3</w:t>
+              <w:t>23</w:t>
             </w:r>
             <w:r>
               <w:rPr>
@@ -11627,13 +11199,7 @@
               <w:rPr>
                 <w:color w:val="000000" w:themeColor="text1"/>
               </w:rPr>
-              <w:t xml:space="preserve"> of April – 2</w:t>
-            </w:r>
-            <w:r>
-              <w:rPr>
-                <w:color w:val="000000" w:themeColor="text1"/>
-              </w:rPr>
-              <w:t>6</w:t>
+              <w:t xml:space="preserve"> of April – 26</w:t>
             </w:r>
             <w:r>
               <w:rPr>
@@ -11784,13 +11350,7 @@
               <w:rPr>
                 <w:color w:val="000000" w:themeColor="text1"/>
               </w:rPr>
-              <w:t>2</w:t>
-            </w:r>
-            <w:r>
-              <w:rPr>
-                <w:color w:val="000000" w:themeColor="text1"/>
-              </w:rPr>
-              <w:t>2</w:t>
+              <w:t>22</w:t>
             </w:r>
             <w:r>
               <w:rPr>
@@ -11885,13 +11445,7 @@
               <w:rPr>
                 <w:color w:val="000000" w:themeColor="text1"/>
               </w:rPr>
-              <w:t xml:space="preserve"> of April – 2</w:t>
-            </w:r>
-            <w:r>
-              <w:rPr>
-                <w:color w:val="000000" w:themeColor="text1"/>
-              </w:rPr>
-              <w:t>5</w:t>
+              <w:t xml:space="preserve"> of April – 25</w:t>
             </w:r>
             <w:r>
               <w:rPr>
@@ -11943,13 +11497,8 @@
         <w:ind w:left="0" w:firstLine="0"/>
       </w:pPr>
       <w:r>
-        <w:t xml:space="preserve"> Who did </w:t>
-      </w:r>
-      <w:proofErr w:type="gramStart"/>
-      <w:r>
-        <w:t>what</w:t>
-      </w:r>
-      <w:proofErr w:type="gramEnd"/>
+        <w:t xml:space="preserve"> Who did what</w:t>
+      </w:r>
     </w:p>
     <w:p>
       <w:pPr>
@@ -11967,23 +11516,7 @@
           <w:b/>
           <w:color w:val="000000" w:themeColor="text1"/>
         </w:rPr>
-        <w:t xml:space="preserve">David </w:t>
-      </w:r>
-      <w:proofErr w:type="spellStart"/>
-      <w:r>
-        <w:rPr>
-          <w:b/>
-          <w:color w:val="000000" w:themeColor="text1"/>
-        </w:rPr>
-        <w:t>Hooi</w:t>
-      </w:r>
-      <w:proofErr w:type="spellEnd"/>
-      <w:r>
-        <w:rPr>
-          <w:b/>
-          <w:color w:val="000000" w:themeColor="text1"/>
-        </w:rPr>
-        <w:t>:</w:t>
+        <w:t>David Hooi:</w:t>
       </w:r>
     </w:p>
     <w:p>
@@ -11998,21 +11531,7 @@
         <w:rPr>
           <w:color w:val="000000" w:themeColor="text1"/>
         </w:rPr>
-        <w:t xml:space="preserve">This week </w:t>
-      </w:r>
-      <w:proofErr w:type="spellStart"/>
-      <w:r>
-        <w:rPr>
-          <w:color w:val="000000" w:themeColor="text1"/>
-        </w:rPr>
-        <w:t>i</w:t>
-      </w:r>
-      <w:proofErr w:type="spellEnd"/>
-      <w:r>
-        <w:rPr>
-          <w:color w:val="000000" w:themeColor="text1"/>
-        </w:rPr>
-        <w:t xml:space="preserve"> worked on the shop application. I implemented:</w:t>
+        <w:t>This week i worked on the shop application. I implemented:</w:t>
       </w:r>
     </w:p>
     <w:p>
@@ -12072,16 +11591,8 @@
         <w:rPr>
           <w:color w:val="000000" w:themeColor="text1"/>
         </w:rPr>
-        <w:t xml:space="preserve">-Can select item and show in </w:t>
-      </w:r>
-      <w:proofErr w:type="spellStart"/>
-      <w:r>
-        <w:rPr>
-          <w:color w:val="000000" w:themeColor="text1"/>
-        </w:rPr>
-        <w:t>listview</w:t>
-      </w:r>
-      <w:proofErr w:type="spellEnd"/>
+        <w:t>-Can select item and show in listview</w:t>
+      </w:r>
     </w:p>
     <w:p>
       <w:pPr>
@@ -12095,30 +11606,8 @@
         <w:rPr>
           <w:color w:val="000000" w:themeColor="text1"/>
         </w:rPr>
-        <w:t xml:space="preserve">Also implementing </w:t>
-      </w:r>
-      <w:proofErr w:type="spellStart"/>
-      <w:r>
-        <w:rPr>
-          <w:color w:val="000000" w:themeColor="text1"/>
-        </w:rPr>
-        <w:t>rfid</w:t>
-      </w:r>
-      <w:proofErr w:type="spellEnd"/>
-      <w:r>
-        <w:rPr>
-          <w:color w:val="000000" w:themeColor="text1"/>
-        </w:rPr>
-        <w:t xml:space="preserve"> scanning </w:t>
-      </w:r>
-      <w:proofErr w:type="spellStart"/>
-      <w:r>
-        <w:rPr>
-          <w:color w:val="000000" w:themeColor="text1"/>
-        </w:rPr>
-        <w:t>libary</w:t>
-      </w:r>
-      <w:proofErr w:type="spellEnd"/>
+        <w:t>Also implementing rfid scanning libary</w:t>
+      </w:r>
     </w:p>
     <w:p>
       <w:pPr>
@@ -12148,21 +11637,7 @@
           <w:color w:val="000000" w:themeColor="text1"/>
         </w:rPr>
         <w:lastRenderedPageBreak/>
-        <w:t xml:space="preserve">Can now inspect employee which show </w:t>
-      </w:r>
-      <w:proofErr w:type="gramStart"/>
-      <w:r>
-        <w:rPr>
-          <w:color w:val="000000" w:themeColor="text1"/>
-        </w:rPr>
-        <w:t>there</w:t>
-      </w:r>
-      <w:proofErr w:type="gramEnd"/>
-      <w:r>
-        <w:rPr>
-          <w:color w:val="000000" w:themeColor="text1"/>
-        </w:rPr>
-        <w:t xml:space="preserve"> information</w:t>
+        <w:t>Can now inspect employee which show there information</w:t>
       </w:r>
     </w:p>
     <w:p>
@@ -12177,23 +11652,7 @@
           <w:b/>
           <w:color w:val="000000" w:themeColor="text1"/>
         </w:rPr>
-        <w:t xml:space="preserve">Martin </w:t>
-      </w:r>
-      <w:proofErr w:type="spellStart"/>
-      <w:r>
-        <w:rPr>
-          <w:b/>
-          <w:color w:val="000000" w:themeColor="text1"/>
-        </w:rPr>
-        <w:t>Grigorov</w:t>
-      </w:r>
-      <w:proofErr w:type="spellEnd"/>
-      <w:r>
-        <w:rPr>
-          <w:b/>
-          <w:color w:val="000000" w:themeColor="text1"/>
-        </w:rPr>
-        <w:t>:</w:t>
+        <w:t>Martin Grigorov:</w:t>
       </w:r>
     </w:p>
     <w:p>
@@ -12208,7 +11667,19 @@
         <w:rPr>
           <w:color w:val="000000" w:themeColor="text1"/>
         </w:rPr>
-        <w:t>Worked on apps.</w:t>
+        <w:t>Worked on apps</w:t>
+      </w:r>
+      <w:r>
+        <w:rPr>
+          <w:color w:val="000000" w:themeColor="text1"/>
+        </w:rPr>
+        <w:t xml:space="preserve"> and checked if the database is suitable for the app</w:t>
+      </w:r>
+      <w:r>
+        <w:rPr>
+          <w:color w:val="000000" w:themeColor="text1"/>
+        </w:rPr>
+        <w:t>.</w:t>
       </w:r>
     </w:p>
     <w:p>
@@ -12255,23 +11726,7 @@
           <w:b/>
           <w:color w:val="000000" w:themeColor="text1"/>
         </w:rPr>
-        <w:t xml:space="preserve">Maria </w:t>
-      </w:r>
-      <w:proofErr w:type="spellStart"/>
-      <w:r>
-        <w:rPr>
-          <w:b/>
-          <w:color w:val="000000" w:themeColor="text1"/>
-        </w:rPr>
-        <w:t>Khovanskaya</w:t>
-      </w:r>
-      <w:proofErr w:type="spellEnd"/>
-      <w:r>
-        <w:rPr>
-          <w:b/>
-          <w:color w:val="000000" w:themeColor="text1"/>
-        </w:rPr>
-        <w:t>:</w:t>
+        <w:t>Maria Khovanskaya:</w:t>
       </w:r>
       <w:r>
         <w:rPr>
@@ -12384,14 +11839,14 @@
         </w:numPr>
         <w:ind w:left="0" w:firstLine="0"/>
       </w:pPr>
-      <w:bookmarkStart w:id="15" w:name="_Toc9337606"/>
+      <w:bookmarkStart w:id="16" w:name="_Toc9337606"/>
       <w:r>
         <w:t>Week 1</w:t>
       </w:r>
       <w:r>
         <w:t>2</w:t>
       </w:r>
-      <w:bookmarkEnd w:id="15"/>
+      <w:bookmarkEnd w:id="16"/>
     </w:p>
     <w:p/>
     <w:p>
@@ -12523,14 +11978,7 @@
               <w:rPr>
                 <w:color w:val="000000" w:themeColor="text1"/>
               </w:rPr>
-              <w:t xml:space="preserve"> </w:t>
-            </w:r>
-            <w:proofErr w:type="gramStart"/>
-            <w:r>
-              <w:rPr>
-                <w:color w:val="000000" w:themeColor="text1"/>
-              </w:rPr>
-              <w:t xml:space="preserve">of  </w:t>
+              <w:t xml:space="preserve"> of  </w:t>
             </w:r>
             <w:r>
               <w:rPr>
@@ -12538,7 +11986,6 @@
               </w:rPr>
               <w:t>May</w:t>
             </w:r>
-            <w:proofErr w:type="gramEnd"/>
           </w:p>
         </w:tc>
         <w:tc>
@@ -12630,13 +12077,7 @@
               <w:rPr>
                 <w:color w:val="000000" w:themeColor="text1"/>
               </w:rPr>
-              <w:t xml:space="preserve"> - </w:t>
-            </w:r>
-            <w:r>
-              <w:rPr>
-                <w:color w:val="000000" w:themeColor="text1"/>
-              </w:rPr>
-              <w:t>10</w:t>
+              <w:t xml:space="preserve"> - 10</w:t>
             </w:r>
             <w:r>
               <w:rPr>
@@ -12952,13 +12393,8 @@
         <w:ind w:left="0" w:firstLine="0"/>
       </w:pPr>
       <w:r>
-        <w:t xml:space="preserve"> Who did </w:t>
-      </w:r>
-      <w:proofErr w:type="gramStart"/>
-      <w:r>
-        <w:t>what</w:t>
-      </w:r>
-      <w:proofErr w:type="gramEnd"/>
+        <w:t xml:space="preserve"> Who did what</w:t>
+      </w:r>
     </w:p>
     <w:p>
       <w:pPr>
@@ -12974,23 +12410,7 @@
           <w:b/>
           <w:color w:val="000000" w:themeColor="text1"/>
         </w:rPr>
-        <w:t xml:space="preserve">David </w:t>
-      </w:r>
-      <w:proofErr w:type="spellStart"/>
-      <w:r>
-        <w:rPr>
-          <w:b/>
-          <w:color w:val="000000" w:themeColor="text1"/>
-        </w:rPr>
-        <w:t>Hooi</w:t>
-      </w:r>
-      <w:proofErr w:type="spellEnd"/>
-      <w:r>
-        <w:rPr>
-          <w:b/>
-          <w:color w:val="000000" w:themeColor="text1"/>
-        </w:rPr>
-        <w:t>:</w:t>
+        <w:t>David Hooi:</w:t>
       </w:r>
     </w:p>
     <w:p>
@@ -13005,77 +12425,7 @@
         <w:rPr>
           <w:color w:val="000000" w:themeColor="text1"/>
         </w:rPr>
-        <w:t xml:space="preserve">This week </w:t>
-      </w:r>
-      <w:proofErr w:type="spellStart"/>
-      <w:r>
-        <w:rPr>
-          <w:color w:val="000000" w:themeColor="text1"/>
-        </w:rPr>
-        <w:t>i</w:t>
-      </w:r>
-      <w:proofErr w:type="spellEnd"/>
-      <w:r>
-        <w:rPr>
-          <w:color w:val="000000" w:themeColor="text1"/>
-        </w:rPr>
-        <w:t xml:space="preserve"> used </w:t>
-      </w:r>
-      <w:proofErr w:type="spellStart"/>
-      <w:r>
-        <w:rPr>
-          <w:color w:val="000000" w:themeColor="text1"/>
-        </w:rPr>
-        <w:t>Zxing</w:t>
-      </w:r>
-      <w:proofErr w:type="spellEnd"/>
-      <w:r>
-        <w:rPr>
-          <w:color w:val="000000" w:themeColor="text1"/>
-        </w:rPr>
-        <w:t xml:space="preserve"> and </w:t>
-      </w:r>
-      <w:proofErr w:type="spellStart"/>
-      <w:r>
-        <w:rPr>
-          <w:color w:val="000000" w:themeColor="text1"/>
-        </w:rPr>
-        <w:t>Aforge</w:t>
-      </w:r>
-      <w:proofErr w:type="spellEnd"/>
-      <w:r>
-        <w:rPr>
-          <w:color w:val="000000" w:themeColor="text1"/>
-        </w:rPr>
-        <w:t xml:space="preserve"> </w:t>
-      </w:r>
-      <w:proofErr w:type="spellStart"/>
-      <w:r>
-        <w:rPr>
-          <w:color w:val="000000" w:themeColor="text1"/>
-        </w:rPr>
-        <w:t>libarys</w:t>
-      </w:r>
-      <w:proofErr w:type="spellEnd"/>
-      <w:r>
-        <w:rPr>
-          <w:color w:val="000000" w:themeColor="text1"/>
-        </w:rPr>
-        <w:t xml:space="preserve"> to create a </w:t>
-      </w:r>
-      <w:proofErr w:type="spellStart"/>
-      <w:r>
-        <w:rPr>
-          <w:color w:val="000000" w:themeColor="text1"/>
-        </w:rPr>
-        <w:t>qr</w:t>
-      </w:r>
-      <w:proofErr w:type="spellEnd"/>
-      <w:r>
-        <w:rPr>
-          <w:color w:val="000000" w:themeColor="text1"/>
-        </w:rPr>
-        <w:t xml:space="preserve"> scanner that is used in the Check in video.</w:t>
+        <w:t>This week i used Zxing and Aforge libarys to create a qr scanner that is used in the Check in video.</w:t>
       </w:r>
     </w:p>
     <w:p>
@@ -13105,21 +12455,7 @@
         <w:rPr>
           <w:color w:val="000000" w:themeColor="text1"/>
         </w:rPr>
-        <w:t xml:space="preserve">Can now get visitor from </w:t>
-      </w:r>
-      <w:proofErr w:type="spellStart"/>
-      <w:r>
-        <w:rPr>
-          <w:color w:val="000000" w:themeColor="text1"/>
-        </w:rPr>
-        <w:t>qr</w:t>
-      </w:r>
-      <w:proofErr w:type="spellEnd"/>
-      <w:r>
-        <w:rPr>
-          <w:color w:val="000000" w:themeColor="text1"/>
-        </w:rPr>
-        <w:t xml:space="preserve"> code</w:t>
+        <w:t>Can now get visitor from qr code</w:t>
       </w:r>
     </w:p>
     <w:p>
@@ -13149,21 +12485,7 @@
         <w:rPr>
           <w:color w:val="000000" w:themeColor="text1"/>
         </w:rPr>
-        <w:t xml:space="preserve">Get camping information from </w:t>
-      </w:r>
-      <w:proofErr w:type="spellStart"/>
-      <w:r>
-        <w:rPr>
-          <w:color w:val="000000" w:themeColor="text1"/>
-        </w:rPr>
-        <w:t>rfid</w:t>
-      </w:r>
-      <w:proofErr w:type="spellEnd"/>
-      <w:r>
-        <w:rPr>
-          <w:color w:val="000000" w:themeColor="text1"/>
-        </w:rPr>
-        <w:t xml:space="preserve"> chip</w:t>
+        <w:t>Get camping information from rfid chip</w:t>
       </w:r>
     </w:p>
     <w:p>
@@ -13223,21 +12545,7 @@
         <w:rPr>
           <w:color w:val="000000" w:themeColor="text1"/>
         </w:rPr>
-        <w:t xml:space="preserve">Added back button if user has access to more than one apps and they are in </w:t>
-      </w:r>
-      <w:proofErr w:type="gramStart"/>
-      <w:r>
-        <w:rPr>
-          <w:color w:val="000000" w:themeColor="text1"/>
-        </w:rPr>
-        <w:t>a</w:t>
-      </w:r>
-      <w:proofErr w:type="gramEnd"/>
-      <w:r>
-        <w:rPr>
-          <w:color w:val="000000" w:themeColor="text1"/>
-        </w:rPr>
-        <w:t xml:space="preserve"> app</w:t>
+        <w:t>Added back button if user has access to more than one apps and they are in a app</w:t>
       </w:r>
     </w:p>
     <w:p>
@@ -13252,21 +12560,7 @@
         <w:rPr>
           <w:color w:val="000000" w:themeColor="text1"/>
         </w:rPr>
-        <w:t xml:space="preserve">Shop option is only </w:t>
-      </w:r>
-      <w:proofErr w:type="spellStart"/>
-      <w:r>
-        <w:rPr>
-          <w:color w:val="000000" w:themeColor="text1"/>
-        </w:rPr>
-        <w:t>availbe</w:t>
-      </w:r>
-      <w:proofErr w:type="spellEnd"/>
-      <w:r>
-        <w:rPr>
-          <w:color w:val="000000" w:themeColor="text1"/>
-        </w:rPr>
-        <w:t xml:space="preserve"> when job description has shop app in it</w:t>
+        <w:t>Shop option is only availbe when job description has shop app in it</w:t>
       </w:r>
     </w:p>
     <w:p>
@@ -13277,28 +12571,12 @@
           <w:color w:val="000000" w:themeColor="text1"/>
         </w:rPr>
       </w:pPr>
-      <w:proofErr w:type="spellStart"/>
-      <w:r>
-        <w:rPr>
-          <w:color w:val="000000" w:themeColor="text1"/>
-        </w:rPr>
-        <w:t>Impleteted</w:t>
-      </w:r>
-      <w:proofErr w:type="spellEnd"/>
-      <w:r>
-        <w:rPr>
-          <w:color w:val="000000" w:themeColor="text1"/>
-        </w:rPr>
-        <w:t xml:space="preserve"> </w:t>
-      </w:r>
-      <w:proofErr w:type="spellStart"/>
-      <w:r>
-        <w:rPr>
-          <w:color w:val="000000" w:themeColor="text1"/>
-        </w:rPr>
-        <w:t>conveters</w:t>
-      </w:r>
-      <w:proofErr w:type="spellEnd"/>
+      <w:r>
+        <w:rPr>
+          <w:color w:val="000000" w:themeColor="text1"/>
+        </w:rPr>
+        <w:t>Impleteted conveters</w:t>
+      </w:r>
     </w:p>
     <w:p>
       <w:pPr>
@@ -13312,23 +12590,7 @@
           <w:b/>
           <w:color w:val="000000" w:themeColor="text1"/>
         </w:rPr>
-        <w:t xml:space="preserve">Martin </w:t>
-      </w:r>
-      <w:proofErr w:type="spellStart"/>
-      <w:r>
-        <w:rPr>
-          <w:b/>
-          <w:color w:val="000000" w:themeColor="text1"/>
-        </w:rPr>
-        <w:t>Grigorov</w:t>
-      </w:r>
-      <w:proofErr w:type="spellEnd"/>
-      <w:r>
-        <w:rPr>
-          <w:b/>
-          <w:color w:val="000000" w:themeColor="text1"/>
-        </w:rPr>
-        <w:t>:</w:t>
+        <w:t>Martin Grigorov:</w:t>
       </w:r>
     </w:p>
     <w:p>
@@ -13336,12 +12598,21 @@
         <w:spacing w:line="276" w:lineRule="auto"/>
         <w:jc w:val="both"/>
         <w:rPr>
-          <w:b/>
-          <w:color w:val="000000" w:themeColor="text1"/>
-        </w:rPr>
-      </w:pPr>
-      <w:bookmarkStart w:id="16" w:name="_GoBack"/>
-      <w:bookmarkEnd w:id="16"/>
+          <w:color w:val="000000" w:themeColor="text1"/>
+        </w:rPr>
+      </w:pPr>
+      <w:r>
+        <w:rPr>
+          <w:color w:val="000000" w:themeColor="text1"/>
+        </w:rPr>
+        <w:t xml:space="preserve">I worked on the app. Made some </w:t>
+      </w:r>
+      <w:r>
+        <w:rPr>
+          <w:color w:val="000000" w:themeColor="text1"/>
+        </w:rPr>
+        <w:t>small changes on our classes.</w:t>
+      </w:r>
     </w:p>
     <w:p>
       <w:pPr>
@@ -13389,23 +12660,7 @@
           <w:b/>
           <w:color w:val="000000" w:themeColor="text1"/>
         </w:rPr>
-        <w:t xml:space="preserve">Maria </w:t>
-      </w:r>
-      <w:proofErr w:type="spellStart"/>
-      <w:r>
-        <w:rPr>
-          <w:b/>
-          <w:color w:val="000000" w:themeColor="text1"/>
-        </w:rPr>
-        <w:t>Khovanskaya</w:t>
-      </w:r>
-      <w:proofErr w:type="spellEnd"/>
-      <w:r>
-        <w:rPr>
-          <w:b/>
-          <w:color w:val="000000" w:themeColor="text1"/>
-        </w:rPr>
-        <w:t>:</w:t>
+        <w:t>Maria Khovanskaya:</w:t>
       </w:r>
     </w:p>
     <w:p>
@@ -13522,21 +12777,7 @@
         <w:rPr>
           <w:color w:val="000000" w:themeColor="text1"/>
         </w:rPr>
-        <w:t xml:space="preserve">A </w:t>
-      </w:r>
-      <w:proofErr w:type="spellStart"/>
-      <w:r>
-        <w:rPr>
-          <w:color w:val="000000" w:themeColor="text1"/>
-        </w:rPr>
-        <w:t>todo</w:t>
-      </w:r>
-      <w:proofErr w:type="spellEnd"/>
-      <w:r>
-        <w:rPr>
-          <w:color w:val="000000" w:themeColor="text1"/>
-        </w:rPr>
-        <w:t xml:space="preserve"> file with list </w:t>
+        <w:t xml:space="preserve">A todo file with list </w:t>
       </w:r>
       <w:r>
         <w:rPr>
@@ -13734,14 +12975,7 @@
               <w:rPr>
                 <w:color w:val="000000" w:themeColor="text1"/>
               </w:rPr>
-              <w:t xml:space="preserve"> </w:t>
-            </w:r>
-            <w:proofErr w:type="gramStart"/>
-            <w:r>
-              <w:rPr>
-                <w:color w:val="000000" w:themeColor="text1"/>
-              </w:rPr>
-              <w:t xml:space="preserve">of  </w:t>
+              <w:t xml:space="preserve"> of  </w:t>
             </w:r>
             <w:r>
               <w:rPr>
@@ -13749,7 +12983,6 @@
               </w:rPr>
               <w:t>May</w:t>
             </w:r>
-            <w:proofErr w:type="gramEnd"/>
           </w:p>
         </w:tc>
         <w:tc>
@@ -13828,13 +13061,7 @@
               <w:rPr>
                 <w:color w:val="000000" w:themeColor="text1"/>
               </w:rPr>
-              <w:t>1</w:t>
-            </w:r>
-            <w:r>
-              <w:rPr>
-                <w:color w:val="000000" w:themeColor="text1"/>
-              </w:rPr>
-              <w:t>4</w:t>
+              <w:t>14</w:t>
             </w:r>
             <w:r>
               <w:rPr>
@@ -13847,13 +13074,7 @@
               <w:rPr>
                 <w:color w:val="000000" w:themeColor="text1"/>
               </w:rPr>
-              <w:t xml:space="preserve"> - 1</w:t>
-            </w:r>
-            <w:r>
-              <w:rPr>
-                <w:color w:val="000000" w:themeColor="text1"/>
-              </w:rPr>
-              <w:t>7</w:t>
+              <w:t xml:space="preserve"> - 17</w:t>
             </w:r>
             <w:r>
               <w:rPr>
@@ -14104,13 +13325,7 @@
               <w:rPr>
                 <w:color w:val="000000" w:themeColor="text1"/>
               </w:rPr>
-              <w:t>1</w:t>
-            </w:r>
-            <w:r>
-              <w:rPr>
-                <w:color w:val="000000" w:themeColor="text1"/>
-              </w:rPr>
-              <w:t>4</w:t>
+              <w:t>14</w:t>
             </w:r>
             <w:r>
               <w:rPr>
@@ -14123,13 +13338,7 @@
               <w:rPr>
                 <w:color w:val="000000" w:themeColor="text1"/>
               </w:rPr>
-              <w:t xml:space="preserve"> - 1</w:t>
-            </w:r>
-            <w:r>
-              <w:rPr>
-                <w:color w:val="000000" w:themeColor="text1"/>
-              </w:rPr>
-              <w:t>6</w:t>
+              <w:t xml:space="preserve"> - 16</w:t>
             </w:r>
             <w:r>
               <w:rPr>
@@ -14181,13 +13390,8 @@
         <w:ind w:left="0" w:firstLine="0"/>
       </w:pPr>
       <w:r>
-        <w:t xml:space="preserve"> Who did </w:t>
-      </w:r>
-      <w:proofErr w:type="gramStart"/>
-      <w:r>
-        <w:t>what</w:t>
-      </w:r>
-      <w:proofErr w:type="gramEnd"/>
+        <w:t xml:space="preserve"> Who did what</w:t>
+      </w:r>
     </w:p>
     <w:p>
       <w:pPr>
@@ -14203,23 +13407,7 @@
           <w:b/>
           <w:color w:val="000000" w:themeColor="text1"/>
         </w:rPr>
-        <w:t xml:space="preserve">David </w:t>
-      </w:r>
-      <w:proofErr w:type="spellStart"/>
-      <w:r>
-        <w:rPr>
-          <w:b/>
-          <w:color w:val="000000" w:themeColor="text1"/>
-        </w:rPr>
-        <w:t>Hooi</w:t>
-      </w:r>
-      <w:proofErr w:type="spellEnd"/>
-      <w:r>
-        <w:rPr>
-          <w:b/>
-          <w:color w:val="000000" w:themeColor="text1"/>
-        </w:rPr>
-        <w:t>:</w:t>
+        <w:t>David Hooi:</w:t>
       </w:r>
     </w:p>
     <w:p>
@@ -14234,43 +13422,7 @@
         <w:rPr>
           <w:color w:val="000000" w:themeColor="text1"/>
         </w:rPr>
-        <w:t xml:space="preserve">This week </w:t>
-      </w:r>
-      <w:proofErr w:type="spellStart"/>
-      <w:r>
-        <w:rPr>
-          <w:color w:val="000000" w:themeColor="text1"/>
-        </w:rPr>
-        <w:t>i</w:t>
-      </w:r>
-      <w:proofErr w:type="spellEnd"/>
-      <w:r>
-        <w:rPr>
-          <w:color w:val="000000" w:themeColor="text1"/>
-        </w:rPr>
-        <w:t xml:space="preserve"> worked on starting to finish the apps. Mainly the </w:t>
-      </w:r>
-      <w:proofErr w:type="spellStart"/>
-      <w:proofErr w:type="gramStart"/>
-      <w:r>
-        <w:rPr>
-          <w:color w:val="000000" w:themeColor="text1"/>
-        </w:rPr>
-        <w:t>checkin</w:t>
-      </w:r>
-      <w:proofErr w:type="spellEnd"/>
-      <w:r>
-        <w:rPr>
-          <w:color w:val="000000" w:themeColor="text1"/>
-        </w:rPr>
-        <w:t xml:space="preserve"> ,</w:t>
-      </w:r>
-      <w:proofErr w:type="gramEnd"/>
-      <w:r>
-        <w:rPr>
-          <w:color w:val="000000" w:themeColor="text1"/>
-        </w:rPr>
-        <w:t xml:space="preserve"> shop and admin windows.</w:t>
+        <w:t>This week i worked on starting to finish the apps. Mainly the checkin , shop and admin windows.</w:t>
       </w:r>
     </w:p>
     <w:p>
@@ -14300,21 +13452,7 @@
         <w:rPr>
           <w:color w:val="000000" w:themeColor="text1"/>
         </w:rPr>
-        <w:t xml:space="preserve">can set </w:t>
-      </w:r>
-      <w:proofErr w:type="spellStart"/>
-      <w:r>
-        <w:rPr>
-          <w:color w:val="000000" w:themeColor="text1"/>
-        </w:rPr>
-        <w:t>rfid</w:t>
-      </w:r>
-      <w:proofErr w:type="spellEnd"/>
-      <w:r>
-        <w:rPr>
-          <w:color w:val="000000" w:themeColor="text1"/>
-        </w:rPr>
-        <w:t xml:space="preserve"> code of visitor</w:t>
+        <w:t>can set rfid code of visitor</w:t>
       </w:r>
     </w:p>
     <w:p>
@@ -14355,19 +13493,11 @@
           <w:color w:val="000000" w:themeColor="text1"/>
         </w:rPr>
       </w:pPr>
-      <w:proofErr w:type="spellStart"/>
-      <w:r>
-        <w:rPr>
-          <w:color w:val="000000" w:themeColor="text1"/>
-        </w:rPr>
-        <w:t>Seperated</w:t>
-      </w:r>
-      <w:proofErr w:type="spellEnd"/>
-      <w:r>
-        <w:rPr>
-          <w:color w:val="000000" w:themeColor="text1"/>
-        </w:rPr>
-        <w:t xml:space="preserve"> items in food and beverage tabs</w:t>
+      <w:r>
+        <w:rPr>
+          <w:color w:val="000000" w:themeColor="text1"/>
+        </w:rPr>
+        <w:t>Seperated items in food and beverage tabs</w:t>
       </w:r>
     </w:p>
     <w:p>
@@ -14397,23 +13527,7 @@
           <w:b/>
           <w:color w:val="000000" w:themeColor="text1"/>
         </w:rPr>
-        <w:t xml:space="preserve">Martin </w:t>
-      </w:r>
-      <w:proofErr w:type="spellStart"/>
-      <w:r>
-        <w:rPr>
-          <w:b/>
-          <w:color w:val="000000" w:themeColor="text1"/>
-        </w:rPr>
-        <w:t>Grigorov</w:t>
-      </w:r>
-      <w:proofErr w:type="spellEnd"/>
-      <w:r>
-        <w:rPr>
-          <w:b/>
-          <w:color w:val="000000" w:themeColor="text1"/>
-        </w:rPr>
-        <w:t>:</w:t>
+        <w:t>Martin Grigorov:</w:t>
       </w:r>
     </w:p>
     <w:p>
@@ -14421,10 +13535,36 @@
         <w:spacing w:line="276" w:lineRule="auto"/>
         <w:jc w:val="both"/>
         <w:rPr>
-          <w:b/>
-          <w:color w:val="000000" w:themeColor="text1"/>
-        </w:rPr>
-      </w:pPr>
+          <w:color w:val="000000" w:themeColor="text1"/>
+        </w:rPr>
+      </w:pPr>
+      <w:r>
+        <w:rPr>
+          <w:color w:val="000000" w:themeColor="text1"/>
+        </w:rPr>
+        <w:t>I wrote us a To do list for the week.</w:t>
+      </w:r>
+    </w:p>
+    <w:p>
+      <w:pPr>
+        <w:spacing w:line="276" w:lineRule="auto"/>
+        <w:jc w:val="both"/>
+        <w:rPr>
+          <w:color w:val="000000" w:themeColor="text1"/>
+        </w:rPr>
+      </w:pPr>
+      <w:r>
+        <w:rPr>
+          <w:color w:val="000000" w:themeColor="text1"/>
+        </w:rPr>
+        <w:t xml:space="preserve">Started The status view in the application. I made it possible to </w:t>
+      </w:r>
+      <w:r>
+        <w:rPr>
+          <w:color w:val="000000" w:themeColor="text1"/>
+        </w:rPr>
+        <w:t>inspect how many people are expected for the event, how much event currency is sold and how much money the event made. I spent most of my timeon SQL queries</w:t>
+      </w:r>
     </w:p>
     <w:p>
       <w:pPr>
@@ -14471,29 +13611,13 @@
           <w:b/>
           <w:color w:val="000000" w:themeColor="text1"/>
         </w:rPr>
-        <w:t xml:space="preserve">Maria </w:t>
-      </w:r>
-      <w:proofErr w:type="spellStart"/>
+        <w:t>Maria Khovanskaya:</w:t>
+      </w:r>
       <w:r>
         <w:rPr>
           <w:b/>
           <w:color w:val="000000" w:themeColor="text1"/>
         </w:rPr>
-        <w:t>Khovanskaya</w:t>
-      </w:r>
-      <w:proofErr w:type="spellEnd"/>
-      <w:r>
-        <w:rPr>
-          <w:b/>
-          <w:color w:val="000000" w:themeColor="text1"/>
-        </w:rPr>
-        <w:t>:</w:t>
-      </w:r>
-      <w:r>
-        <w:rPr>
-          <w:b/>
-          <w:color w:val="000000" w:themeColor="text1"/>
-        </w:rPr>
         <w:br/>
       </w:r>
       <w:r>
@@ -14536,16 +13660,8 @@
         <w:rPr>
           <w:color w:val="000000" w:themeColor="text1"/>
         </w:rPr>
-        <w:t xml:space="preserve">Updated </w:t>
-      </w:r>
-      <w:proofErr w:type="spellStart"/>
-      <w:r>
-        <w:rPr>
-          <w:color w:val="000000" w:themeColor="text1"/>
-        </w:rPr>
-        <w:t>todo</w:t>
-      </w:r>
-      <w:proofErr w:type="spellEnd"/>
+        <w:t>Updated todo</w:t>
+      </w:r>
       <w:r>
         <w:rPr>
           <w:color w:val="000000" w:themeColor="text1"/>
@@ -14764,14 +13880,7 @@
               <w:rPr>
                 <w:color w:val="000000" w:themeColor="text1"/>
               </w:rPr>
-              <w:t xml:space="preserve"> </w:t>
-            </w:r>
-            <w:proofErr w:type="gramStart"/>
-            <w:r>
-              <w:rPr>
-                <w:color w:val="000000" w:themeColor="text1"/>
-              </w:rPr>
-              <w:t xml:space="preserve">of  </w:t>
+              <w:t xml:space="preserve"> of  </w:t>
             </w:r>
             <w:r>
               <w:rPr>
@@ -14779,7 +13888,6 @@
               </w:rPr>
               <w:t>May</w:t>
             </w:r>
-            <w:proofErr w:type="gramEnd"/>
           </w:p>
         </w:tc>
         <w:tc>
@@ -14890,6 +13998,7 @@
               <w:rPr>
                 <w:color w:val="000000" w:themeColor="text1"/>
               </w:rPr>
+              <w:lastRenderedPageBreak/>
               <w:t>Individual work Maria</w:t>
             </w:r>
           </w:p>
@@ -15079,13 +14188,8 @@
         <w:ind w:left="0" w:firstLine="0"/>
       </w:pPr>
       <w:r>
-        <w:t xml:space="preserve"> Who did </w:t>
-      </w:r>
-      <w:proofErr w:type="gramStart"/>
-      <w:r>
-        <w:t>what</w:t>
-      </w:r>
-      <w:proofErr w:type="gramEnd"/>
+        <w:t xml:space="preserve"> Who did what</w:t>
+      </w:r>
     </w:p>
     <w:p>
       <w:pPr>
@@ -15101,23 +14205,7 @@
           <w:b/>
           <w:color w:val="000000" w:themeColor="text1"/>
         </w:rPr>
-        <w:t xml:space="preserve">David </w:t>
-      </w:r>
-      <w:proofErr w:type="spellStart"/>
-      <w:r>
-        <w:rPr>
-          <w:b/>
-          <w:color w:val="000000" w:themeColor="text1"/>
-        </w:rPr>
-        <w:t>Hooi</w:t>
-      </w:r>
-      <w:proofErr w:type="spellEnd"/>
-      <w:r>
-        <w:rPr>
-          <w:b/>
-          <w:color w:val="000000" w:themeColor="text1"/>
-        </w:rPr>
-        <w:t>:</w:t>
+        <w:t>David Hooi:</w:t>
       </w:r>
     </w:p>
     <w:p>
@@ -15142,23 +14230,7 @@
           <w:b/>
           <w:color w:val="000000" w:themeColor="text1"/>
         </w:rPr>
-        <w:t xml:space="preserve">Martin </w:t>
-      </w:r>
-      <w:proofErr w:type="spellStart"/>
-      <w:r>
-        <w:rPr>
-          <w:b/>
-          <w:color w:val="000000" w:themeColor="text1"/>
-        </w:rPr>
-        <w:t>Grigorov</w:t>
-      </w:r>
-      <w:proofErr w:type="spellEnd"/>
-      <w:r>
-        <w:rPr>
-          <w:b/>
-          <w:color w:val="000000" w:themeColor="text1"/>
-        </w:rPr>
-        <w:t>:</w:t>
+        <w:t>Martin Grigorov:</w:t>
       </w:r>
     </w:p>
     <w:p>
@@ -15166,10 +14238,43 @@
         <w:spacing w:line="276" w:lineRule="auto"/>
         <w:jc w:val="both"/>
         <w:rPr>
+          <w:color w:val="000000" w:themeColor="text1"/>
+        </w:rPr>
+      </w:pPr>
+      <w:r>
+        <w:rPr>
+          <w:color w:val="000000" w:themeColor="text1"/>
+        </w:rPr>
+        <w:t xml:space="preserve">Finalized the status view of our app. Now the future of inspecting the event is possible. </w:t>
+      </w:r>
+    </w:p>
+    <w:p>
+      <w:pPr>
+        <w:spacing w:line="276" w:lineRule="auto"/>
+        <w:jc w:val="both"/>
+        <w:rPr>
+          <w:color w:val="000000" w:themeColor="text1"/>
+        </w:rPr>
+      </w:pPr>
+      <w:r>
+        <w:rPr>
+          <w:color w:val="000000" w:themeColor="text1"/>
+        </w:rPr>
+        <w:t>I was writing SQL queries  most of the time.</w:t>
+      </w:r>
+      <w:r>
+        <w:rPr>
           <w:b/>
           <w:color w:val="000000" w:themeColor="text1"/>
         </w:rPr>
-      </w:pPr>
+        <w:t xml:space="preserve"> </w:t>
+      </w:r>
+      <w:r>
+        <w:rPr>
+          <w:color w:val="000000" w:themeColor="text1"/>
+        </w:rPr>
+        <w:t>Made a To do list for next week.</w:t>
+      </w:r>
     </w:p>
     <w:p>
       <w:pPr>
@@ -15211,23 +14316,7 @@
           <w:b/>
           <w:color w:val="000000" w:themeColor="text1"/>
         </w:rPr>
-        <w:t xml:space="preserve">Maria </w:t>
-      </w:r>
-      <w:proofErr w:type="spellStart"/>
-      <w:r>
-        <w:rPr>
-          <w:b/>
-          <w:color w:val="000000" w:themeColor="text1"/>
-        </w:rPr>
-        <w:t>Khovanskaya</w:t>
-      </w:r>
-      <w:proofErr w:type="spellEnd"/>
-      <w:r>
-        <w:rPr>
-          <w:b/>
-          <w:color w:val="000000" w:themeColor="text1"/>
-        </w:rPr>
-        <w:t>:</w:t>
+        <w:t>Maria Khovanskaya:</w:t>
       </w:r>
       <w:r>
         <w:rPr>
@@ -15301,13 +14390,8 @@
         <w:ind w:left="0" w:firstLine="0"/>
       </w:pPr>
       <w:r>
-        <w:t xml:space="preserve"> Who did </w:t>
-      </w:r>
-      <w:proofErr w:type="gramStart"/>
-      <w:r>
-        <w:t>what</w:t>
-      </w:r>
-      <w:proofErr w:type="gramEnd"/>
+        <w:t xml:space="preserve"> Who did what</w:t>
+      </w:r>
     </w:p>
     <w:p>
       <w:pPr>
@@ -15361,13 +14445,8 @@
         <w:ind w:left="0" w:firstLine="0"/>
       </w:pPr>
       <w:r>
-        <w:t xml:space="preserve"> Who did </w:t>
-      </w:r>
-      <w:proofErr w:type="gramStart"/>
-      <w:r>
-        <w:t>what</w:t>
-      </w:r>
-      <w:proofErr w:type="gramEnd"/>
+        <w:t xml:space="preserve"> Who did what</w:t>
+      </w:r>
     </w:p>
     <w:p>
       <w:pPr>
@@ -15421,13 +14500,8 @@
         <w:ind w:left="0" w:firstLine="0"/>
       </w:pPr>
       <w:r>
-        <w:t xml:space="preserve"> Who did </w:t>
-      </w:r>
-      <w:proofErr w:type="gramStart"/>
-      <w:r>
-        <w:t>what</w:t>
-      </w:r>
-      <w:proofErr w:type="gramEnd"/>
+        <w:t xml:space="preserve"> Who did what</w:t>
+      </w:r>
     </w:p>
     <w:p>
       <w:pPr>
@@ -15481,13 +14555,8 @@
         <w:ind w:left="0" w:firstLine="0"/>
       </w:pPr>
       <w:r>
-        <w:t xml:space="preserve"> Who did </w:t>
-      </w:r>
-      <w:proofErr w:type="gramStart"/>
-      <w:r>
-        <w:t>what</w:t>
-      </w:r>
-      <w:proofErr w:type="gramEnd"/>
+        <w:t xml:space="preserve"> Who did what</w:t>
+      </w:r>
     </w:p>
     <w:p>
       <w:pPr>
@@ -15541,13 +14610,8 @@
         <w:ind w:left="0" w:firstLine="0"/>
       </w:pPr>
       <w:r>
-        <w:t xml:space="preserve"> Who did </w:t>
-      </w:r>
-      <w:proofErr w:type="gramStart"/>
-      <w:r>
-        <w:t>what</w:t>
-      </w:r>
-      <w:proofErr w:type="gramEnd"/>
+        <w:t xml:space="preserve"> Who did what</w:t>
+      </w:r>
     </w:p>
     <w:p>
       <w:pPr>
@@ -15571,7 +14635,6 @@
       </w:pPr>
       <w:bookmarkStart w:id="24" w:name="_Toc9337614"/>
       <w:r>
-        <w:lastRenderedPageBreak/>
         <w:t xml:space="preserve">Week </w:t>
       </w:r>
       <w:r>
@@ -15602,13 +14665,8 @@
         <w:ind w:left="0" w:firstLine="0"/>
       </w:pPr>
       <w:r>
-        <w:t xml:space="preserve"> Who did </w:t>
-      </w:r>
-      <w:proofErr w:type="gramStart"/>
-      <w:r>
-        <w:t>what</w:t>
-      </w:r>
-      <w:proofErr w:type="gramEnd"/>
+        <w:t xml:space="preserve"> Who did what</w:t>
+      </w:r>
     </w:p>
     <w:p>
       <w:pPr>
@@ -17744,6 +16802,118 @@
       </w:pPr>
     </w:lvl>
   </w:abstractNum>
+  <w:abstractNum w:abstractNumId="13" w15:restartNumberingAfterBreak="0">
+    <w:nsid w:val="793F3F75"/>
+    <w:multiLevelType w:val="hybridMultilevel"/>
+    <w:tmpl w:val="BCA6CA46"/>
+    <w:lvl w:ilvl="0" w:tplc="C5061F14">
+      <w:numFmt w:val="bullet"/>
+      <w:lvlText w:val="-"/>
+      <w:lvlJc w:val="left"/>
+      <w:pPr>
+        <w:ind w:left="720" w:hanging="360"/>
+      </w:pPr>
+      <w:rPr>
+        <w:rFonts w:ascii="Times New Roman" w:eastAsia="Batang" w:hAnsi="Times New Roman" w:cs="Times New Roman" w:hint="default"/>
+      </w:rPr>
+    </w:lvl>
+    <w:lvl w:ilvl="1" w:tplc="04090003" w:tentative="1">
+      <w:start w:val="1"/>
+      <w:numFmt w:val="bullet"/>
+      <w:lvlText w:val="o"/>
+      <w:lvlJc w:val="left"/>
+      <w:pPr>
+        <w:ind w:left="1440" w:hanging="360"/>
+      </w:pPr>
+      <w:rPr>
+        <w:rFonts w:ascii="Courier New" w:hAnsi="Courier New" w:cs="Courier New" w:hint="default"/>
+      </w:rPr>
+    </w:lvl>
+    <w:lvl w:ilvl="2" w:tplc="04090005" w:tentative="1">
+      <w:start w:val="1"/>
+      <w:numFmt w:val="bullet"/>
+      <w:lvlText w:val=""/>
+      <w:lvlJc w:val="left"/>
+      <w:pPr>
+        <w:ind w:left="2160" w:hanging="360"/>
+      </w:pPr>
+      <w:rPr>
+        <w:rFonts w:ascii="Wingdings" w:hAnsi="Wingdings" w:hint="default"/>
+      </w:rPr>
+    </w:lvl>
+    <w:lvl w:ilvl="3" w:tplc="04090001" w:tentative="1">
+      <w:start w:val="1"/>
+      <w:numFmt w:val="bullet"/>
+      <w:lvlText w:val=""/>
+      <w:lvlJc w:val="left"/>
+      <w:pPr>
+        <w:ind w:left="2880" w:hanging="360"/>
+      </w:pPr>
+      <w:rPr>
+        <w:rFonts w:ascii="Symbol" w:hAnsi="Symbol" w:hint="default"/>
+      </w:rPr>
+    </w:lvl>
+    <w:lvl w:ilvl="4" w:tplc="04090003" w:tentative="1">
+      <w:start w:val="1"/>
+      <w:numFmt w:val="bullet"/>
+      <w:lvlText w:val="o"/>
+      <w:lvlJc w:val="left"/>
+      <w:pPr>
+        <w:ind w:left="3600" w:hanging="360"/>
+      </w:pPr>
+      <w:rPr>
+        <w:rFonts w:ascii="Courier New" w:hAnsi="Courier New" w:cs="Courier New" w:hint="default"/>
+      </w:rPr>
+    </w:lvl>
+    <w:lvl w:ilvl="5" w:tplc="04090005" w:tentative="1">
+      <w:start w:val="1"/>
+      <w:numFmt w:val="bullet"/>
+      <w:lvlText w:val=""/>
+      <w:lvlJc w:val="left"/>
+      <w:pPr>
+        <w:ind w:left="4320" w:hanging="360"/>
+      </w:pPr>
+      <w:rPr>
+        <w:rFonts w:ascii="Wingdings" w:hAnsi="Wingdings" w:hint="default"/>
+      </w:rPr>
+    </w:lvl>
+    <w:lvl w:ilvl="6" w:tplc="04090001" w:tentative="1">
+      <w:start w:val="1"/>
+      <w:numFmt w:val="bullet"/>
+      <w:lvlText w:val=""/>
+      <w:lvlJc w:val="left"/>
+      <w:pPr>
+        <w:ind w:left="5040" w:hanging="360"/>
+      </w:pPr>
+      <w:rPr>
+        <w:rFonts w:ascii="Symbol" w:hAnsi="Symbol" w:hint="default"/>
+      </w:rPr>
+    </w:lvl>
+    <w:lvl w:ilvl="7" w:tplc="04090003" w:tentative="1">
+      <w:start w:val="1"/>
+      <w:numFmt w:val="bullet"/>
+      <w:lvlText w:val="o"/>
+      <w:lvlJc w:val="left"/>
+      <w:pPr>
+        <w:ind w:left="5760" w:hanging="360"/>
+      </w:pPr>
+      <w:rPr>
+        <w:rFonts w:ascii="Courier New" w:hAnsi="Courier New" w:cs="Courier New" w:hint="default"/>
+      </w:rPr>
+    </w:lvl>
+    <w:lvl w:ilvl="8" w:tplc="04090005" w:tentative="1">
+      <w:start w:val="1"/>
+      <w:numFmt w:val="bullet"/>
+      <w:lvlText w:val=""/>
+      <w:lvlJc w:val="left"/>
+      <w:pPr>
+        <w:ind w:left="6480" w:hanging="360"/>
+      </w:pPr>
+      <w:rPr>
+        <w:rFonts w:ascii="Wingdings" w:hAnsi="Wingdings" w:hint="default"/>
+      </w:rPr>
+    </w:lvl>
+  </w:abstractNum>
   <w:num w:numId="1">
     <w:abstractNumId w:val="1"/>
   </w:num>
@@ -17782,6 +16952,9 @@
   </w:num>
   <w:num w:numId="13">
     <w:abstractNumId w:val="12"/>
+  </w:num>
+  <w:num w:numId="14">
+    <w:abstractNumId w:val="13"/>
   </w:num>
   <w:numIdMacAtCleanup w:val="11"/>
 </w:numbering>
@@ -19589,7 +18762,7 @@
 </file>
 
 <file path=customXml/itemProps1.xml><?xml version="1.0" encoding="utf-8"?>
-<ds:datastoreItem xmlns:ds="http://schemas.openxmlformats.org/officeDocument/2006/customXml" ds:itemID="{FF75E8B2-674A-47FA-AFAB-25432132D7E5}">
+<ds:datastoreItem xmlns:ds="http://schemas.openxmlformats.org/officeDocument/2006/customXml" ds:itemID="{383FF108-CDDD-4E15-8A3E-0FF7CCA74483}">
   <ds:schemaRefs>
     <ds:schemaRef ds:uri="http://schemas.openxmlformats.org/officeDocument/2006/bibliography"/>
   </ds:schemaRefs>

</xml_diff>

<commit_message>
Website usage with screenshots
</commit_message>
<xml_diff>
--- a/Word documents/Process-report.docx
+++ b/Word documents/Process-report.docx
@@ -14794,8 +14794,6 @@
         </w:rPr>
         <w:t xml:space="preserve">on which they are </w:t>
       </w:r>
-      <w:bookmarkStart w:id="17" w:name="_GoBack"/>
-      <w:bookmarkEnd w:id="17"/>
       <w:r>
         <w:rPr>
           <w:color w:val="000000" w:themeColor="text1"/>
@@ -14834,14 +14832,14 @@
         </w:numPr>
         <w:ind w:left="0" w:firstLine="0"/>
       </w:pPr>
-      <w:bookmarkStart w:id="18" w:name="_Toc9337608"/>
+      <w:bookmarkStart w:id="17" w:name="_Toc9337608"/>
       <w:r>
         <w:t>Week 1</w:t>
       </w:r>
       <w:r>
         <w:t>4</w:t>
       </w:r>
-      <w:bookmarkEnd w:id="18"/>
+      <w:bookmarkEnd w:id="17"/>
     </w:p>
     <w:p>
       <w:pPr>
@@ -15867,14 +15865,14 @@
         </w:numPr>
         <w:ind w:left="0" w:firstLine="0"/>
       </w:pPr>
-      <w:bookmarkStart w:id="19" w:name="_Toc9337609"/>
+      <w:bookmarkStart w:id="18" w:name="_Toc9337609"/>
       <w:r>
         <w:t>Week 1</w:t>
       </w:r>
       <w:r>
         <w:t>5</w:t>
       </w:r>
-      <w:bookmarkEnd w:id="19"/>
+      <w:bookmarkEnd w:id="18"/>
     </w:p>
     <w:p>
       <w:pPr>
@@ -16329,8 +16327,6 @@
       <w:pPr>
         <w:pStyle w:val="Header222222222"/>
       </w:pPr>
-      <w:commentRangeStart w:id="20"/>
-      <w:commentRangeEnd w:id="20"/>
     </w:p>
     <w:p>
       <w:pPr>
@@ -16544,21 +16540,19 @@
         </w:rPr>
         <w:t xml:space="preserve">with working QR code sending (the sending is done right after </w:t>
       </w:r>
-      <w:proofErr w:type="spellStart"/>
       <w:r>
         <w:rPr>
           <w:bCs/>
           <w:szCs w:val="20"/>
         </w:rPr>
-        <w:t>purchaise</w:t>
-      </w:r>
-      <w:proofErr w:type="spellEnd"/>
+        <w:t>ticket’s purchase</w:t>
+      </w:r>
       <w:r>
         <w:rPr>
           <w:bCs/>
           <w:szCs w:val="20"/>
         </w:rPr>
-        <w:t xml:space="preserve"> of ticket).</w:t>
+        <w:t>).</w:t>
       </w:r>
       <w:r>
         <w:rPr>
@@ -16588,15 +16582,74 @@
         </w:rPr>
         <w:t xml:space="preserve"> No problems </w:t>
       </w:r>
-      <w:proofErr w:type="spellStart"/>
       <w:r>
         <w:rPr>
           <w:bCs/>
           <w:szCs w:val="20"/>
         </w:rPr>
-        <w:t>accured</w:t>
-      </w:r>
-      <w:proofErr w:type="spellEnd"/>
+        <w:t>occur</w:t>
+      </w:r>
+      <w:r>
+        <w:rPr>
+          <w:bCs/>
+          <w:szCs w:val="20"/>
+        </w:rPr>
+        <w:t>r</w:t>
+      </w:r>
+      <w:r>
+        <w:rPr>
+          <w:bCs/>
+          <w:szCs w:val="20"/>
+        </w:rPr>
+        <w:t>ed</w:t>
+      </w:r>
+      <w:r>
+        <w:rPr>
+          <w:bCs/>
+          <w:szCs w:val="20"/>
+        </w:rPr>
+        <w:t>.</w:t>
+      </w:r>
+    </w:p>
+    <w:p>
+      <w:pPr>
+        <w:spacing w:line="276" w:lineRule="auto"/>
+        <w:jc w:val="both"/>
+        <w:rPr>
+          <w:bCs/>
+          <w:szCs w:val="20"/>
+        </w:rPr>
+      </w:pPr>
+      <w:r>
+        <w:rPr>
+          <w:bCs/>
+          <w:szCs w:val="20"/>
+        </w:rPr>
+        <w:t>After that, I discussed with colleagues the features that are already implemented and that are still in our to</w:t>
+      </w:r>
+      <w:r>
+        <w:rPr>
+          <w:bCs/>
+          <w:szCs w:val="20"/>
+        </w:rPr>
+        <w:t xml:space="preserve"> </w:t>
+      </w:r>
+      <w:bookmarkStart w:id="19" w:name="_GoBack"/>
+      <w:bookmarkEnd w:id="19"/>
+      <w:r>
+        <w:rPr>
+          <w:bCs/>
+          <w:szCs w:val="20"/>
+        </w:rPr>
+        <w:t xml:space="preserve">do list. I made a word document showing all the use cases of website with screenshots </w:t>
+      </w:r>
+      <w:r>
+        <w:rPr>
+          <w:bCs/>
+          <w:szCs w:val="20"/>
+        </w:rPr>
+        <w:t>of these use cases tested</w:t>
+      </w:r>
       <w:r>
         <w:rPr>
           <w:bCs/>
@@ -16614,7 +16667,7 @@
         </w:numPr>
         <w:ind w:left="0" w:firstLine="0"/>
       </w:pPr>
-      <w:bookmarkStart w:id="21" w:name="_Toc9337610"/>
+      <w:bookmarkStart w:id="20" w:name="_Toc9337610"/>
       <w:r>
         <w:lastRenderedPageBreak/>
         <w:t>Week 1</w:t>
@@ -16622,7 +16675,7 @@
       <w:r>
         <w:t>6</w:t>
       </w:r>
-      <w:bookmarkEnd w:id="21"/>
+      <w:bookmarkEnd w:id="20"/>
     </w:p>
     <w:p>
       <w:pPr>
@@ -16670,14 +16723,14 @@
         </w:numPr>
         <w:ind w:left="0" w:firstLine="0"/>
       </w:pPr>
-      <w:bookmarkStart w:id="22" w:name="_Toc9337611"/>
+      <w:bookmarkStart w:id="21" w:name="_Toc9337611"/>
       <w:r>
         <w:t>Week 1</w:t>
       </w:r>
       <w:r>
         <w:t>7</w:t>
       </w:r>
-      <w:bookmarkEnd w:id="22"/>
+      <w:bookmarkEnd w:id="21"/>
     </w:p>
     <w:p>
       <w:pPr>
@@ -16725,14 +16778,14 @@
         </w:numPr>
         <w:ind w:left="0" w:firstLine="0"/>
       </w:pPr>
-      <w:bookmarkStart w:id="23" w:name="_Toc9337612"/>
+      <w:bookmarkStart w:id="22" w:name="_Toc9337612"/>
       <w:r>
         <w:t>Week 1</w:t>
       </w:r>
       <w:r>
         <w:t>8</w:t>
       </w:r>
-      <w:bookmarkEnd w:id="23"/>
+      <w:bookmarkEnd w:id="22"/>
     </w:p>
     <w:p>
       <w:pPr>
@@ -16780,14 +16833,14 @@
         </w:numPr>
         <w:ind w:left="0" w:firstLine="0"/>
       </w:pPr>
-      <w:bookmarkStart w:id="24" w:name="_Toc9337613"/>
+      <w:bookmarkStart w:id="23" w:name="_Toc9337613"/>
       <w:r>
         <w:t>Week 1</w:t>
       </w:r>
       <w:r>
         <w:t>9</w:t>
       </w:r>
-      <w:bookmarkEnd w:id="24"/>
+      <w:bookmarkEnd w:id="23"/>
     </w:p>
     <w:p>
       <w:pPr>
@@ -16835,14 +16888,14 @@
         </w:numPr>
         <w:ind w:left="0" w:firstLine="0"/>
       </w:pPr>
-      <w:bookmarkStart w:id="25" w:name="_Toc9337614"/>
+      <w:bookmarkStart w:id="24" w:name="_Toc9337614"/>
       <w:r>
         <w:t xml:space="preserve">Week </w:t>
       </w:r>
       <w:r>
         <w:t>20</w:t>
       </w:r>
-      <w:bookmarkEnd w:id="25"/>
+      <w:bookmarkEnd w:id="24"/>
     </w:p>
     <w:p>
       <w:pPr>
@@ -16928,11 +16981,11 @@
       <w:pPr>
         <w:pStyle w:val="Heading1"/>
       </w:pPr>
-      <w:bookmarkStart w:id="26" w:name="_Toc9337615"/>
+      <w:bookmarkStart w:id="25" w:name="_Toc9337615"/>
       <w:r>
         <w:t>3.1 Opinion about deserved mark</w:t>
       </w:r>
-      <w:bookmarkEnd w:id="26"/>
+      <w:bookmarkEnd w:id="25"/>
     </w:p>
     <w:p>
       <w:pPr>
@@ -16947,14 +17000,14 @@
       <w:pPr>
         <w:pStyle w:val="Heading1"/>
       </w:pPr>
-      <w:bookmarkStart w:id="27" w:name="_Toc9337616"/>
+      <w:bookmarkStart w:id="26" w:name="_Toc9337616"/>
       <w:r>
         <w:t xml:space="preserve">3.2 </w:t>
       </w:r>
       <w:r>
         <w:t>Justifying the mark</w:t>
       </w:r>
-      <w:bookmarkEnd w:id="27"/>
+      <w:bookmarkEnd w:id="26"/>
     </w:p>
     <w:p/>
     <w:p>
@@ -16985,7 +17038,7 @@
       <w:pPr>
         <w:pStyle w:val="Heading1"/>
       </w:pPr>
-      <w:bookmarkStart w:id="28" w:name="_Toc9337617"/>
+      <w:bookmarkStart w:id="27" w:name="_Toc9337617"/>
       <w:r>
         <w:t>4</w:t>
       </w:r>
@@ -17004,7 +17057,7 @@
       <w:r>
         <w:t>affected the project</w:t>
       </w:r>
-      <w:bookmarkEnd w:id="28"/>
+      <w:bookmarkEnd w:id="27"/>
     </w:p>
     <w:p>
       <w:pPr>
@@ -17019,7 +17072,7 @@
       <w:pPr>
         <w:pStyle w:val="Heading1"/>
       </w:pPr>
-      <w:bookmarkStart w:id="29" w:name="_Toc9337618"/>
+      <w:bookmarkStart w:id="28" w:name="_Toc9337618"/>
       <w:r>
         <w:t>4</w:t>
       </w:r>
@@ -17029,7 +17082,7 @@
       <w:r>
         <w:t>Learning moments from the project</w:t>
       </w:r>
-      <w:bookmarkEnd w:id="29"/>
+      <w:bookmarkEnd w:id="28"/>
     </w:p>
     <w:p/>
     <w:p/>
@@ -17037,7 +17090,7 @@
       <w:pPr>
         <w:pStyle w:val="Heading1"/>
       </w:pPr>
-      <w:bookmarkStart w:id="30" w:name="_Toc9337619"/>
+      <w:bookmarkStart w:id="29" w:name="_Toc9337619"/>
       <w:r>
         <w:t>4</w:t>
       </w:r>
@@ -17053,7 +17106,7 @@
       <w:r>
         <w:t>Evaluation of spent effort</w:t>
       </w:r>
-      <w:bookmarkEnd w:id="30"/>
+      <w:bookmarkEnd w:id="29"/>
     </w:p>
     <w:p/>
     <w:p/>
@@ -17061,7 +17114,7 @@
       <w:pPr>
         <w:pStyle w:val="Heading1"/>
       </w:pPr>
-      <w:bookmarkStart w:id="31" w:name="_Toc9337620"/>
+      <w:bookmarkStart w:id="30" w:name="_Toc9337620"/>
       <w:r>
         <w:t>4.4</w:t>
       </w:r>
@@ -17071,7 +17124,7 @@
       <w:r>
         <w:t>Improvements for next project</w:t>
       </w:r>
-      <w:bookmarkEnd w:id="31"/>
+      <w:bookmarkEnd w:id="30"/>
     </w:p>
     <w:p/>
     <w:p>
@@ -20964,7 +21017,7 @@
 </file>
 
 <file path=customXml/itemProps1.xml><?xml version="1.0" encoding="utf-8"?>
-<ds:datastoreItem xmlns:ds="http://schemas.openxmlformats.org/officeDocument/2006/customXml" ds:itemID="{30515033-11B1-4605-B414-2AEBA2A01D67}">
+<ds:datastoreItem xmlns:ds="http://schemas.openxmlformats.org/officeDocument/2006/customXml" ds:itemID="{732957B0-A4B2-43A7-9D4E-01B354488D21}">
   <ds:schemaRefs>
     <ds:schemaRef ds:uri="http://schemas.openxmlformats.org/officeDocument/2006/bibliography"/>
   </ds:schemaRefs>

</xml_diff>